<commit_message>
Modificações no Results e TCC, adição das "variaveis que influenciam.txt".
</commit_message>
<xml_diff>
--- a/TCC_V1+Results.docx
+++ b/TCC_V1+Results.docx
@@ -1,10 +1,10 @@
 
 <file path=word/document.xml><?xml version="1.0" encoding="utf-8"?>
-<w:document xmlns:wpc="http://schemas.microsoft.com/office/word/2010/wordprocessingCanvas" xmlns:cx="http://schemas.microsoft.com/office/drawing/2014/chartex" xmlns:cx1="http://schemas.microsoft.com/office/drawing/2015/9/8/chartex" xmlns:cx2="http://schemas.microsoft.com/office/drawing/2015/10/21/chartex" xmlns:cx3="http://schemas.microsoft.com/office/drawing/2016/5/9/chartex" xmlns:cx4="http://schemas.microsoft.com/office/drawing/2016/5/10/chartex" xmlns:cx5="http://schemas.microsoft.com/office/drawing/2016/5/11/chartex" xmlns:cx6="http://schemas.microsoft.com/office/drawing/2016/5/12/chartex" xmlns:cx7="http://schemas.microsoft.com/office/drawing/2016/5/13/chartex" xmlns:cx8="http://schemas.microsoft.com/office/drawing/2016/5/14/chartex" xmlns:mc="http://schemas.openxmlformats.org/markup-compatibility/2006" xmlns:aink="http://schemas.microsoft.com/office/drawing/2016/ink" xmlns:am3d="http://schemas.microsoft.com/office/drawing/2017/model3d" xmlns:o="urn:schemas-microsoft-com:office:office" xmlns:r="http://schemas.openxmlformats.org/officeDocument/2006/relationships" xmlns:m="http://schemas.openxmlformats.org/officeDocument/2006/math" xmlns:v="urn:schemas-microsoft-com:vml" xmlns:wp14="http://schemas.microsoft.com/office/word/2010/wordprocessingDrawing" xmlns:wp="http://schemas.openxmlformats.org/drawingml/2006/wordprocessingDrawing" xmlns:w10="urn:schemas-microsoft-com:office:word" xmlns:w="http://schemas.openxmlformats.org/wordprocessingml/2006/main" xmlns:w14="http://schemas.microsoft.com/office/word/2010/wordml" xmlns:w15="http://schemas.microsoft.com/office/word/2012/wordml" xmlns:w16cid="http://schemas.microsoft.com/office/word/2016/wordml/cid" xmlns:w16se="http://schemas.microsoft.com/office/word/2015/wordml/symex" xmlns:wpg="http://schemas.microsoft.com/office/word/2010/wordprocessingGroup" xmlns:wpi="http://schemas.microsoft.com/office/word/2010/wordprocessingInk" xmlns:wne="http://schemas.microsoft.com/office/word/2006/wordml" xmlns:wps="http://schemas.microsoft.com/office/word/2010/wordprocessingShape" mc:Ignorable="w14 w15 w16se w16cid wp14">
+<w:document xmlns:wpc="http://schemas.microsoft.com/office/word/2010/wordprocessingCanvas" xmlns:cx="http://schemas.microsoft.com/office/drawing/2014/chartex" xmlns:cx1="http://schemas.microsoft.com/office/drawing/2015/9/8/chartex" xmlns:mc="http://schemas.openxmlformats.org/markup-compatibility/2006" xmlns:o="urn:schemas-microsoft-com:office:office" xmlns:r="http://schemas.openxmlformats.org/officeDocument/2006/relationships" xmlns:m="http://schemas.openxmlformats.org/officeDocument/2006/math" xmlns:v="urn:schemas-microsoft-com:vml" xmlns:wp14="http://schemas.microsoft.com/office/word/2010/wordprocessingDrawing" xmlns:wp="http://schemas.openxmlformats.org/drawingml/2006/wordprocessingDrawing" xmlns:w10="urn:schemas-microsoft-com:office:word" xmlns:w="http://schemas.openxmlformats.org/wordprocessingml/2006/main" xmlns:w14="http://schemas.microsoft.com/office/word/2010/wordml" xmlns:w15="http://schemas.microsoft.com/office/word/2012/wordml" xmlns:w16se="http://schemas.microsoft.com/office/word/2015/wordml/symex" xmlns:wpg="http://schemas.microsoft.com/office/word/2010/wordprocessingGroup" xmlns:wpi="http://schemas.microsoft.com/office/word/2010/wordprocessingInk" xmlns:wne="http://schemas.microsoft.com/office/word/2006/wordml" xmlns:wps="http://schemas.microsoft.com/office/word/2010/wordprocessingShape" mc:Ignorable="w14 w15 w16se wp14">
   <w:body>
     <w:p>
       <w:pPr>
-        <w:pStyle w:val="Heading1"/>
+        <w:pStyle w:val="Ttulo1"/>
         <w:ind w:left="426" w:hanging="426"/>
         <w:rPr>
           <w:color w:val="2F5496" w:themeColor="accent1" w:themeShade="BF"/>
@@ -27,21 +27,7 @@
         <w:rPr>
           <w:color w:val="FF0000"/>
         </w:rPr>
-        <w:t xml:space="preserve">Python é uma linguagem de programação de propósito geral, criada por Guido van </w:t>
-      </w:r>
-      <w:proofErr w:type="spellStart"/>
-      <w:r>
-        <w:rPr>
-          <w:color w:val="FF0000"/>
-        </w:rPr>
-        <w:t>Rossum</w:t>
-      </w:r>
-      <w:proofErr w:type="spellEnd"/>
-      <w:r>
-        <w:rPr>
-          <w:color w:val="FF0000"/>
-        </w:rPr>
-        <w:t xml:space="preserve">, que ficou rapidamente popular devido à sua simplicidade e à facilidade de leitura da mesma (MORDVINTSEV, 2017, tradução nossa). </w:t>
+        <w:t xml:space="preserve">Python é uma linguagem de programação de propósito geral, criada por Guido van Rossum, que ficou rapidamente popular devido à sua simplicidade e à facilidade de leitura da mesma (MORDVINTSEV, 2017, tradução nossa). </w:t>
       </w:r>
       <w:r>
         <w:rPr>
@@ -73,8 +59,19 @@
       <w:r>
         <w:t>imagens de Y pessoas, sendo Z por pessoa.</w:t>
       </w:r>
-      <w:bookmarkStart w:id="0" w:name="_GoBack"/>
-      <w:bookmarkEnd w:id="0"/>
+    </w:p>
+    <w:p>
+      <w:pPr>
+        <w:ind w:firstLine="0"/>
+      </w:pPr>
+    </w:p>
+    <w:p>
+      <w:pPr>
+        <w:pStyle w:val="Ttulo1"/>
+      </w:pPr>
+      <w:r>
+        <w:t>DETECÇÃO DAS FACES</w:t>
+      </w:r>
     </w:p>
     <w:p>
       <w:pPr>
@@ -180,7 +177,6 @@
         </w:rPr>
         <w:t xml:space="preserve"> - </w:t>
       </w:r>
-      <w:proofErr w:type="spellStart"/>
       <w:r>
         <w:rPr>
           <w:b/>
@@ -188,7 +184,6 @@
         </w:rPr>
         <w:t>detectMultiScale</w:t>
       </w:r>
-      <w:proofErr w:type="spellEnd"/>
     </w:p>
     <w:p>
       <w:pPr>
@@ -271,29 +266,41 @@
         <w:rPr>
           <w:lang w:val="en-US"/>
         </w:rPr>
-        <w:t xml:space="preserve">faces = </w:t>
-      </w:r>
-      <w:proofErr w:type="spellStart"/>
-      <w:r>
+        <w:t>faces = face_cascade.detectMultiScale(</w:t>
+      </w:r>
+    </w:p>
+    <w:p>
+      <w:pPr>
+        <w:pStyle w:val="Cdigo"/>
         <w:rPr>
           <w:lang w:val="en-US"/>
         </w:rPr>
-        <w:t>face_</w:t>
-      </w:r>
-      <w:proofErr w:type="gramStart"/>
+      </w:pPr>
       <w:r>
         <w:rPr>
           <w:lang w:val="en-US"/>
         </w:rPr>
-        <w:t>cascade.detectMultiScale</w:t>
-      </w:r>
-      <w:proofErr w:type="spellEnd"/>
-      <w:proofErr w:type="gramEnd"/>
-      <w:r>
+        <w:t xml:space="preserve">                frame,</w:t>
+      </w:r>
+    </w:p>
+    <w:p>
+      <w:pPr>
+        <w:pStyle w:val="Cdigo"/>
         <w:rPr>
           <w:lang w:val="en-US"/>
         </w:rPr>
-        <w:t>(</w:t>
+      </w:pPr>
+      <w:r>
+        <w:rPr>
+          <w:lang w:val="en-US"/>
+        </w:rPr>
+        <w:t xml:space="preserve">                </w:t>
+      </w:r>
+      <w:r>
+        <w:rPr>
+          <w:lang w:val="en-US"/>
+        </w:rPr>
+        <w:t>scaleFactor=1.3,</w:t>
       </w:r>
     </w:p>
     <w:p>
@@ -307,7 +314,7 @@
         <w:rPr>
           <w:lang w:val="en-US"/>
         </w:rPr>
-        <w:t xml:space="preserve">                frame,</w:t>
+        <w:t xml:space="preserve">                minNeighbors=5</w:t>
       </w:r>
     </w:p>
     <w:p>
@@ -321,102 +328,60 @@
         <w:rPr>
           <w:lang w:val="en-US"/>
         </w:rPr>
-        <w:t xml:space="preserve">                </w:t>
-      </w:r>
-      <w:proofErr w:type="spellStart"/>
-      <w:r>
+        <w:t xml:space="preserve">                )</w:t>
+      </w:r>
+    </w:p>
+    <w:p>
+      <w:pPr>
+        <w:ind w:firstLine="0"/>
         <w:rPr>
           <w:lang w:val="en-US"/>
         </w:rPr>
-        <w:t>scaleFactor</w:t>
-      </w:r>
-      <w:proofErr w:type="spellEnd"/>
+      </w:pPr>
       <w:r>
         <w:rPr>
           <w:lang w:val="en-US"/>
         </w:rPr>
-        <w:t>=1.3,</w:t>
-      </w:r>
-    </w:p>
-    <w:p>
-      <w:pPr>
-        <w:pStyle w:val="Cdigo"/>
-        <w:rPr>
-          <w:lang w:val="en-US"/>
-        </w:rPr>
-      </w:pPr>
-      <w:r>
-        <w:rPr>
-          <w:lang w:val="en-US"/>
-        </w:rPr>
-        <w:t xml:space="preserve">                minNeighbors=5</w:t>
-      </w:r>
-    </w:p>
-    <w:p>
-      <w:pPr>
-        <w:pStyle w:val="Cdigo"/>
-        <w:rPr>
-          <w:lang w:val="en-US"/>
-        </w:rPr>
-      </w:pPr>
-      <w:r>
-        <w:rPr>
-          <w:lang w:val="en-US"/>
-        </w:rPr>
-        <w:t xml:space="preserve">                )</w:t>
+        <w:t>https://docs.opencv.org/master/d1/de5/classcv_1_1CascadeClassifier.html</w:t>
       </w:r>
     </w:p>
     <w:p>
       <w:pPr>
         <w:ind w:firstLine="0"/>
-        <w:rPr>
-          <w:lang w:val="en-US"/>
-        </w:rPr>
-      </w:pPr>
-      <w:r>
-        <w:rPr>
-          <w:lang w:val="en-US"/>
-        </w:rPr>
-        <w:t>https://docs.opencv.org/master/d1/de5/classcv_1_1CascadeClassifier.html</w:t>
+      </w:pPr>
+      <w:r>
+        <w:t>Detecta objetos de diferentes tamanhos na imagem (</w:t>
+      </w:r>
+      <w:r>
+        <w:t>quadro</w:t>
+      </w:r>
+      <w:r>
+        <w:t>s</w:t>
+      </w:r>
+      <w:r>
+        <w:t>). O</w:t>
+      </w:r>
+      <w:r>
+        <w:t xml:space="preserve">s objetos detectados </w:t>
+      </w:r>
+      <w:r>
+        <w:t>retornam como uma lista de "retâ</w:t>
+      </w:r>
+      <w:r>
+        <w:t>ngulos"</w:t>
+      </w:r>
+      <w:r>
+        <w:t>.</w:t>
       </w:r>
     </w:p>
     <w:p>
       <w:pPr>
         <w:ind w:firstLine="0"/>
       </w:pPr>
-      <w:r>
-        <w:t>Detecta objetos de diferentes tamanhos na imagem (</w:t>
-      </w:r>
-      <w:r>
-        <w:t>quadro</w:t>
-      </w:r>
-      <w:r>
-        <w:t>s</w:t>
-      </w:r>
-      <w:r>
-        <w:t>). O</w:t>
-      </w:r>
-      <w:r>
-        <w:t xml:space="preserve">s objetos detectados </w:t>
-      </w:r>
-      <w:r>
-        <w:t>retornam como uma lista de "retâ</w:t>
-      </w:r>
-      <w:r>
-        <w:t>ngulos"</w:t>
-      </w:r>
-      <w:r>
-        <w:t>.</w:t>
-      </w:r>
-    </w:p>
-    <w:p>
-      <w:pPr>
-        <w:ind w:firstLine="0"/>
-      </w:pPr>
-    </w:p>
-    <w:p>
-      <w:pPr>
-        <w:pStyle w:val="ListParagraph"/>
+    </w:p>
+    <w:p>
+      <w:pPr>
+        <w:pStyle w:val="PargrafodaLista"/>
         <w:numPr>
           <w:ilvl w:val="0"/>
           <w:numId w:val="28"/>
@@ -428,19 +393,20 @@
     </w:p>
     <w:p>
       <w:pPr>
-        <w:pStyle w:val="ListParagraph"/>
+        <w:pStyle w:val="PargrafodaLista"/>
         <w:numPr>
           <w:ilvl w:val="0"/>
           <w:numId w:val="28"/>
         </w:numPr>
       </w:pPr>
       <w:r>
+        <w:lastRenderedPageBreak/>
         <w:t>https://www.pyimagesearch.com/2015/11/16/hog-detectmultiscale-parameters-explained/</w:t>
       </w:r>
     </w:p>
     <w:p>
       <w:pPr>
-        <w:pStyle w:val="ListParagraph"/>
+        <w:pStyle w:val="PargrafodaLista"/>
         <w:numPr>
           <w:ilvl w:val="0"/>
           <w:numId w:val="28"/>
@@ -471,24 +437,14 @@
       <w:r>
         <w:t xml:space="preserve">enor o </w:t>
       </w:r>
-      <w:proofErr w:type="spellStart"/>
       <w:r>
         <w:rPr>
           <w:i/>
         </w:rPr>
         <w:t>ScaleFactor</w:t>
       </w:r>
-      <w:proofErr w:type="spellEnd"/>
-      <w:r>
-        <w:t xml:space="preserve">, mais "camadas" são feitas, e por tanto mais tempo de processamento para </w:t>
-      </w:r>
-      <w:proofErr w:type="spellStart"/>
-      <w:r>
-        <w:t>analizar</w:t>
-      </w:r>
-      <w:proofErr w:type="spellEnd"/>
-      <w:r>
-        <w:t xml:space="preserve"> todas essas imagens.</w:t>
+      <w:r>
+        <w:t>, mais "camadas" são feitas, e por tanto mais tempo de processamento para analizar todas essas imagens.</w:t>
       </w:r>
     </w:p>
     <w:p>
@@ -496,39 +452,7 @@
         <w:ind w:firstLine="0"/>
       </w:pPr>
       <w:r>
-        <w:t xml:space="preserve">O objetivo de tantas camadas? O </w:t>
-      </w:r>
-      <w:proofErr w:type="spellStart"/>
-      <w:r>
-        <w:t>metodo</w:t>
-      </w:r>
-      <w:proofErr w:type="spellEnd"/>
-      <w:r>
-        <w:t xml:space="preserve"> possui algo chamado "</w:t>
-      </w:r>
-      <w:proofErr w:type="spellStart"/>
-      <w:r>
-        <w:t>Sliding</w:t>
-      </w:r>
-      <w:proofErr w:type="spellEnd"/>
-      <w:r>
-        <w:t xml:space="preserve"> </w:t>
-      </w:r>
-      <w:proofErr w:type="spellStart"/>
-      <w:r>
-        <w:t>Window</w:t>
-      </w:r>
-      <w:proofErr w:type="spellEnd"/>
-      <w:r>
-        <w:t xml:space="preserve">", a região em que se passa/utiliza o </w:t>
-      </w:r>
-      <w:proofErr w:type="spellStart"/>
-      <w:r>
-        <w:t>CascadeClassifier</w:t>
-      </w:r>
-      <w:proofErr w:type="spellEnd"/>
-      <w:r>
-        <w:t xml:space="preserve">, e esta janela vai percorrendo a imagem toda para verificar se o objeto procurado foi de fato encontrado. </w:t>
+        <w:t xml:space="preserve">O objetivo de tantas camadas? O metodo possui algo chamado "Sliding Window", a região em que se passa/utiliza o CascadeClassifier, e esta janela vai percorrendo a imagem toda para verificar se o objeto procurado foi de fato encontrado. </w:t>
       </w:r>
     </w:p>
     <w:p>
@@ -536,55 +460,7 @@
         <w:ind w:firstLine="0"/>
       </w:pPr>
       <w:r>
-        <w:t xml:space="preserve">Quanto mais camadas existirem, mais espaços da imagem podem ser </w:t>
-      </w:r>
-      <w:proofErr w:type="gramStart"/>
-      <w:r>
-        <w:t>exploradas</w:t>
-      </w:r>
-      <w:proofErr w:type="gramEnd"/>
-      <w:r>
-        <w:t xml:space="preserve">, permitindo mais locais da imagem serem exploradas, ou, outras perspectivas para o </w:t>
-      </w:r>
-      <w:proofErr w:type="spellStart"/>
-      <w:r>
-        <w:t>CascadeClassifier</w:t>
-      </w:r>
-      <w:proofErr w:type="spellEnd"/>
-      <w:r>
-        <w:t xml:space="preserve"> </w:t>
-      </w:r>
-      <w:proofErr w:type="spellStart"/>
-      <w:r>
-        <w:t>analizar</w:t>
-      </w:r>
-      <w:proofErr w:type="spellEnd"/>
-      <w:r>
-        <w:t xml:space="preserve">. (Uma face gigante em uma foto pode ser reduzida para caber dentro da </w:t>
-      </w:r>
-      <w:proofErr w:type="spellStart"/>
-      <w:r>
-        <w:t>slidingwindow</w:t>
-      </w:r>
-      <w:proofErr w:type="spellEnd"/>
-      <w:r>
-        <w:t xml:space="preserve">, e assim ser detectada, ao invés de ter a </w:t>
-      </w:r>
-      <w:proofErr w:type="spellStart"/>
-      <w:r>
-        <w:t>sliding</w:t>
-      </w:r>
-      <w:proofErr w:type="spellEnd"/>
-      <w:r>
-        <w:t xml:space="preserve"> </w:t>
-      </w:r>
-      <w:proofErr w:type="spellStart"/>
-      <w:r>
-        <w:t>window</w:t>
-      </w:r>
-      <w:proofErr w:type="spellEnd"/>
-      <w:r>
-        <w:t xml:space="preserve"> passando por parte do rosto sem saber do que se trata).</w:t>
+        <w:t>Quanto mais camadas existirem, mais espaços da imagem podem ser exploradas, permitindo mais locais da imagem serem exploradas, ou, outras perspectivas para o CascadeClassifier analizar. (Uma face gigante em uma foto pode ser reduzida para caber dentro da slidingwindow, e assim ser detectada, ao invés de ter a sliding window passando por parte do rosto sem saber do que se trata).</w:t>
       </w:r>
     </w:p>
     <w:p>
@@ -613,84 +489,21 @@
         <w:ind w:firstLine="0"/>
       </w:pPr>
       <w:r>
-        <w:t xml:space="preserve">O numero de camadas/imagens escalonadas é igual </w:t>
-      </w:r>
-      <w:proofErr w:type="spellStart"/>
-      <w:r>
-        <w:t>ào</w:t>
-      </w:r>
-      <w:proofErr w:type="spellEnd"/>
-      <w:r>
-        <w:t xml:space="preserve"> </w:t>
-      </w:r>
-      <w:proofErr w:type="spellStart"/>
-      <w:r>
-        <w:t>numero</w:t>
-      </w:r>
-      <w:proofErr w:type="spellEnd"/>
-      <w:r>
-        <w:t xml:space="preserve"> de vezes que é </w:t>
-      </w:r>
-      <w:proofErr w:type="spellStart"/>
-      <w:r>
-        <w:t>possivel</w:t>
-      </w:r>
-      <w:proofErr w:type="spellEnd"/>
-      <w:r>
-        <w:t xml:space="preserve"> fazer &gt; (resolução da imagem/</w:t>
-      </w:r>
-      <w:proofErr w:type="spellStart"/>
-      <w:r>
-        <w:t>scaleFactor</w:t>
-      </w:r>
-      <w:proofErr w:type="spellEnd"/>
-      <w:r>
-        <w:t xml:space="preserve">) até chegar ao tamanho menor do </w:t>
-      </w:r>
-      <w:proofErr w:type="spellStart"/>
-      <w:r>
-        <w:t>SlidingWindow</w:t>
-      </w:r>
-      <w:proofErr w:type="spellEnd"/>
-      <w:r>
-        <w:t xml:space="preserve">, creio </w:t>
-      </w:r>
-      <w:proofErr w:type="gramStart"/>
-      <w:r>
-        <w:t>eu(</w:t>
-      </w:r>
-      <w:proofErr w:type="gramEnd"/>
-      <w:r>
-        <w:t xml:space="preserve">talvez descrito no </w:t>
-      </w:r>
-      <w:proofErr w:type="spellStart"/>
-      <w:r>
-        <w:t>HaarCascateClassifier</w:t>
-      </w:r>
-      <w:proofErr w:type="spellEnd"/>
-      <w:r>
-        <w:t>, no caso 25x25).</w:t>
+        <w:t xml:space="preserve">O numero de camadas/imagens escalonadas é igual ào numero de vezes que é possivel fazer &gt; (resolução da imagem/scaleFactor) até chegar ao tamanho menor do SlidingWindow, creio eu(talvez descrito no </w:t>
+      </w:r>
+      <w:r>
+        <w:t>HaarCascade</w:t>
+      </w:r>
+      <w:r>
+        <w:t>Classifier, no caso 25x25).</w:t>
       </w:r>
     </w:p>
     <w:p>
       <w:pPr>
         <w:ind w:firstLine="0"/>
       </w:pPr>
-      <w:proofErr w:type="spellStart"/>
-      <w:r>
-        <w:t>scaleFactor</w:t>
-      </w:r>
-      <w:proofErr w:type="spellEnd"/>
-      <w:r>
-        <w:t xml:space="preserve"> &gt; </w:t>
-      </w:r>
-      <w:proofErr w:type="spellStart"/>
-      <w:r>
-        <w:t>Parametro</w:t>
-      </w:r>
-      <w:proofErr w:type="spellEnd"/>
-      <w:r>
-        <w:t xml:space="preserve"> que especifica quanto a imagem pode ser reduzida em cada escalação de imagem</w:t>
+      <w:r>
+        <w:t>scaleFactor &gt; Parametro que especifica quanto a imagem pode ser reduzida em cada escalação de imagem</w:t>
       </w:r>
     </w:p>
     <w:p>
@@ -717,23 +530,7 @@
       </w:pPr>
       <w:r>
         <w:tab/>
-        <w:t xml:space="preserve">quanto maior o valor, tipo 1.5, menos </w:t>
-      </w:r>
-      <w:proofErr w:type="spellStart"/>
-      <w:r>
-        <w:t>retangulos</w:t>
-      </w:r>
-      <w:proofErr w:type="spellEnd"/>
-      <w:r>
-        <w:t xml:space="preserve"> são encontrados, diminuindo as chances de um </w:t>
-      </w:r>
-      <w:proofErr w:type="spellStart"/>
-      <w:r>
-        <w:t>retangulo</w:t>
-      </w:r>
-      <w:proofErr w:type="spellEnd"/>
-      <w:r>
-        <w:t xml:space="preserve"> correto ser encontrado.</w:t>
+        <w:t>quanto maior o valor, tipo 1.5, menos retangulos são encontrados, diminuindo as chances de um retangulo correto ser encontrado.</w:t>
       </w:r>
     </w:p>
     <w:p>
@@ -745,15 +542,7 @@
       </w:r>
       <w:r>
         <w:tab/>
-        <w:t xml:space="preserve">menos </w:t>
-      </w:r>
-      <w:proofErr w:type="spellStart"/>
-      <w:r>
-        <w:t>retangulos</w:t>
-      </w:r>
-      <w:proofErr w:type="spellEnd"/>
-      <w:r>
-        <w:t xml:space="preserve"> a encontrar = maior desempenho.</w:t>
+        <w:t>menos retangulos a encontrar = maior desempenho.</w:t>
       </w:r>
     </w:p>
     <w:p>
@@ -773,37 +562,9 @@
       <w:pPr>
         <w:ind w:firstLine="0"/>
       </w:pPr>
-      <w:proofErr w:type="spellStart"/>
-      <w:r>
-        <w:t>minNeighbors</w:t>
-      </w:r>
-      <w:proofErr w:type="spellEnd"/>
-      <w:r>
-        <w:t xml:space="preserve"> &gt; </w:t>
-      </w:r>
-      <w:proofErr w:type="spellStart"/>
-      <w:r>
-        <w:t>parametro</w:t>
-      </w:r>
-      <w:proofErr w:type="spellEnd"/>
-      <w:r>
-        <w:t xml:space="preserve"> que especifica quantos </w:t>
-      </w:r>
-      <w:proofErr w:type="spellStart"/>
-      <w:r>
-        <w:t>neighbors</w:t>
-      </w:r>
-      <w:proofErr w:type="spellEnd"/>
-      <w:r>
-        <w:t xml:space="preserve">/vizinhos cada </w:t>
-      </w:r>
-      <w:proofErr w:type="spellStart"/>
-      <w:r>
-        <w:t>retangulo</w:t>
-      </w:r>
-      <w:proofErr w:type="spellEnd"/>
-      <w:r>
-        <w:t xml:space="preserve"> candidato deve ter para se manter candidato.</w:t>
+      <w:r>
+        <w:lastRenderedPageBreak/>
+        <w:t>minNeighbors &gt; parametro que especifica quantos neighbors/vizinhos cada retangulo candidato deve ter para se manter candidato.</w:t>
       </w:r>
     </w:p>
     <w:p>
@@ -821,15 +582,7 @@
       </w:pPr>
       <w:r>
         <w:tab/>
-        <w:t xml:space="preserve">utilizar valor 0 não filtra os </w:t>
-      </w:r>
-      <w:proofErr w:type="spellStart"/>
-      <w:r>
-        <w:t>retangulos</w:t>
-      </w:r>
-      <w:proofErr w:type="spellEnd"/>
-      <w:r>
-        <w:t>, deixando todos a mostra (já que todos são candidatos a serem verdadeiros).</w:t>
+        <w:t>utilizar valor 0 não filtra os retangulos, deixando todos a mostra (já que todos são candidatos a serem verdadeiros).</w:t>
       </w:r>
     </w:p>
     <w:p>
@@ -837,17 +590,8 @@
         <w:ind w:firstLine="0"/>
       </w:pPr>
       <w:r>
-        <w:lastRenderedPageBreak/>
         <w:tab/>
-        <w:t xml:space="preserve">quanto maior o valor, menos </w:t>
-      </w:r>
-      <w:proofErr w:type="spellStart"/>
-      <w:r>
-        <w:t>retangulos</w:t>
-      </w:r>
-      <w:proofErr w:type="spellEnd"/>
-      <w:r>
-        <w:t xml:space="preserve"> são visíveis.</w:t>
+        <w:t>quanto maior o valor, menos retangulos são visíveis.</w:t>
       </w:r>
     </w:p>
     <w:p>
@@ -856,15 +600,7 @@
       </w:pPr>
       <w:r>
         <w:tab/>
-        <w:t xml:space="preserve">não possui impacto real a não ser que existam 2 </w:t>
-      </w:r>
-      <w:proofErr w:type="spellStart"/>
-      <w:r>
-        <w:t>retangulos</w:t>
-      </w:r>
-      <w:proofErr w:type="spellEnd"/>
-      <w:r>
-        <w:t xml:space="preserve"> durante o reconhecimento.</w:t>
+        <w:t>não possui impacto real a não ser que existam 2 retangulos durante o reconhecimento.</w:t>
       </w:r>
     </w:p>
     <w:p>
@@ -879,7 +615,7 @@
     </w:p>
     <w:p>
       <w:pPr>
-        <w:pStyle w:val="Heading1"/>
+        <w:pStyle w:val="Ttulo1"/>
       </w:pPr>
       <w:r>
         <w:lastRenderedPageBreak/>
@@ -888,7 +624,7 @@
     </w:p>
     <w:p>
       <w:pPr>
-        <w:pStyle w:val="Heading1"/>
+        <w:pStyle w:val="Ttulo1"/>
         <w:numPr>
           <w:ilvl w:val="1"/>
           <w:numId w:val="2"/>
@@ -912,47 +648,29 @@
         </w:rPr>
         <w:t xml:space="preserve">Definir se será dito </w:t>
       </w:r>
-      <w:proofErr w:type="spellStart"/>
       <w:r>
         <w:rPr>
           <w:color w:val="FF0000"/>
         </w:rPr>
-        <w:t>HaarCascate</w:t>
-      </w:r>
-      <w:proofErr w:type="spellEnd"/>
+        <w:t>HaarCascade</w:t>
+      </w:r>
       <w:r>
         <w:rPr>
           <w:color w:val="FF0000"/>
         </w:rPr>
-        <w:t xml:space="preserve"> ou </w:t>
-      </w:r>
-      <w:proofErr w:type="spellStart"/>
-      <w:r>
-        <w:rPr>
-          <w:color w:val="FF0000"/>
-        </w:rPr>
-        <w:t>detectMultiScale</w:t>
-      </w:r>
-      <w:proofErr w:type="spellEnd"/>
-      <w:r>
-        <w:rPr>
-          <w:color w:val="FF0000"/>
-        </w:rPr>
-        <w:t xml:space="preserve"> – e explicar o que é, e fazer comparativo.</w:t>
+        <w:t xml:space="preserve"> ou detectMultiScale – e explicar o que é, e fazer comparativo.</w:t>
       </w:r>
     </w:p>
     <w:p>
       <w:r>
         <w:t xml:space="preserve">Conceito de </w:t>
       </w:r>
-      <w:proofErr w:type="spellStart"/>
       <w:r>
         <w:rPr>
           <w:i/>
         </w:rPr>
         <w:t>Frametime</w:t>
       </w:r>
-      <w:proofErr w:type="spellEnd"/>
       <w:r>
         <w:t xml:space="preserve">: tempo em que </w:t>
       </w:r>
@@ -968,87 +686,55 @@
         <w:ind w:firstLine="426"/>
       </w:pPr>
       <w:r>
-        <w:t xml:space="preserve">Para o desempenho, os argumentos padrão utilizados no </w:t>
-      </w:r>
-      <w:proofErr w:type="spellStart"/>
-      <w:r>
-        <w:t>detectMultiScale</w:t>
-      </w:r>
-      <w:proofErr w:type="spellEnd"/>
-      <w:r>
-        <w:t>/</w:t>
-      </w:r>
-      <w:proofErr w:type="spellStart"/>
-      <w:r>
-        <w:t>HaarCascate</w:t>
-      </w:r>
-      <w:proofErr w:type="spellEnd"/>
+        <w:t>Para o desempenho, os argumentos padrão utilizados no detectMultiScale/</w:t>
+      </w:r>
+      <w:r>
+        <w:t>HaarCascade</w:t>
+      </w:r>
       <w:r>
         <w:t xml:space="preserve"> foram:</w:t>
       </w:r>
     </w:p>
     <w:p>
       <w:pPr>
-        <w:pStyle w:val="ListParagraph"/>
+        <w:pStyle w:val="PargrafodaLista"/>
         <w:numPr>
           <w:ilvl w:val="0"/>
           <w:numId w:val="32"/>
         </w:numPr>
       </w:pPr>
-      <w:proofErr w:type="spellStart"/>
-      <w:r>
-        <w:t>scaleFactor</w:t>
-      </w:r>
-      <w:proofErr w:type="spellEnd"/>
-      <w:r>
-        <w:t>=1.3</w:t>
-      </w:r>
-      <w:r>
-        <w:t xml:space="preserve">, pois diminuir o </w:t>
-      </w:r>
-      <w:proofErr w:type="spellStart"/>
-      <w:r>
-        <w:t>scaleFactor</w:t>
-      </w:r>
-      <w:proofErr w:type="spellEnd"/>
-      <w:r>
-        <w:t xml:space="preserve"> aumentava bastante os tempos para o </w:t>
-      </w:r>
-      <w:proofErr w:type="spellStart"/>
-      <w:r>
-        <w:t>HaarCascate</w:t>
-      </w:r>
-      <w:proofErr w:type="spellEnd"/>
+      <w:r>
+        <w:t>scaleFactor=1.3</w:t>
+      </w:r>
+      <w:r>
+        <w:t xml:space="preserve">, pois diminuir o scaleFactor aumentava bastante os tempos para o </w:t>
+      </w:r>
+      <w:r>
+        <w:t>HaarCascade</w:t>
+      </w:r>
       <w:r>
         <w:t xml:space="preserve"> </w:t>
       </w:r>
       <w:r>
         <w:t xml:space="preserve">(por aumentar o numero de camadas) e diminuir reduzia teve um impacto pouco negativo, por aumentar a dificuldade de encontrar candidatos ideais. Aumentar este valor ajuda a melhorar os tempos, reduzindo os tempos do </w:t>
       </w:r>
-      <w:proofErr w:type="spellStart"/>
-      <w:r>
-        <w:t>haarCascate</w:t>
-      </w:r>
-      <w:proofErr w:type="spellEnd"/>
+      <w:r>
+        <w:t>HaarCascade</w:t>
+      </w:r>
       <w:r>
         <w:t xml:space="preserve">. </w:t>
       </w:r>
     </w:p>
     <w:p>
       <w:pPr>
-        <w:pStyle w:val="ListParagraph"/>
+        <w:pStyle w:val="PargrafodaLista"/>
         <w:numPr>
           <w:ilvl w:val="0"/>
           <w:numId w:val="32"/>
         </w:numPr>
       </w:pPr>
-      <w:proofErr w:type="spellStart"/>
-      <w:r>
-        <w:t>minNeighbors</w:t>
-      </w:r>
-      <w:proofErr w:type="spellEnd"/>
-      <w:r>
-        <w:t>=5</w:t>
+      <w:r>
+        <w:t>minNeighbors=5</w:t>
       </w:r>
       <w:r>
         <w:t xml:space="preserve">, este valor foi o menor valor </w:t>
@@ -1056,11 +742,9 @@
       <w:r>
         <w:t xml:space="preserve">que foi utilizado sem causar tantos falsos positivos, porém a modificação dele não gera impactos diretos aos tempos do </w:t>
       </w:r>
-      <w:proofErr w:type="spellStart"/>
-      <w:r>
-        <w:t>HaarCascate</w:t>
-      </w:r>
-      <w:proofErr w:type="spellEnd"/>
+      <w:r>
+        <w:t>HaarCascade</w:t>
+      </w:r>
       <w:r>
         <w:t>. O único impacto negativo que este argumento causaria é se, por diminui-lo muito, mais retângulos de possíveis candidatos apareceriam por frame, e cada retângulo gera uma instancia do método de reconhecimento a rodar, causando tempo adicional para a detecção de cada retângulo.</w:t>
       </w:r>
@@ -1114,7 +798,6 @@
         <w:ind w:firstLine="426"/>
         <w:jc w:val="center"/>
       </w:pPr>
-      <w:proofErr w:type="gramStart"/>
       <w:r>
         <w:t>Figura</w:t>
       </w:r>
@@ -1124,23 +807,12 @@
       <w:r>
         <w:t>??</w:t>
       </w:r>
-      <w:proofErr w:type="gramEnd"/>
-      <w:r>
-        <w:t xml:space="preserve"> – Gráfico de tempos (</w:t>
-      </w:r>
-      <w:proofErr w:type="spellStart"/>
-      <w:r>
-        <w:t>Decoding</w:t>
-      </w:r>
-      <w:proofErr w:type="spellEnd"/>
-      <w:r>
-        <w:t xml:space="preserve"> de imagem e </w:t>
-      </w:r>
-      <w:proofErr w:type="spellStart"/>
-      <w:r>
-        <w:t>HaarCascate</w:t>
-      </w:r>
-      <w:proofErr w:type="spellEnd"/>
+      <w:r>
+        <w:t xml:space="preserve"> – Gráfico de tempos (Decoding de imagem e </w:t>
+      </w:r>
+      <w:r>
+        <w:t>HaarCascade</w:t>
+      </w:r>
       <w:r>
         <w:t>)</w:t>
       </w:r>
@@ -1158,9 +830,9 @@
         </w:rPr>
         <w:lastRenderedPageBreak/>
         <w:drawing>
-          <wp:inline distT="0" distB="0" distL="0" distR="0" wp14:anchorId="330DB7BF" wp14:editId="304ED894">
-            <wp:extent cx="3724275" cy="2392416"/>
-            <wp:effectExtent l="0" t="0" r="0" b="8255"/>
+          <wp:inline distT="0" distB="0" distL="0" distR="0" wp14:anchorId="330DB7BF" wp14:editId="656D8A92">
+            <wp:extent cx="5230340" cy="3359888"/>
+            <wp:effectExtent l="0" t="0" r="0" b="0"/>
             <wp:docPr id="4" name="Imagem 4"/>
             <wp:cNvGraphicFramePr>
               <a:graphicFrameLocks xmlns:a="http://schemas.openxmlformats.org/drawingml/2006/main" noChangeAspect="1"/>
@@ -1190,7 +862,7 @@
                   <pic:spPr bwMode="auto">
                     <a:xfrm>
                       <a:off x="0" y="0"/>
-                      <a:ext cx="3738568" cy="2401597"/>
+                      <a:ext cx="5260581" cy="3379314"/>
                     </a:xfrm>
                     <a:prstGeom prst="rect">
                       <a:avLst/>
@@ -1214,15 +886,7 @@
       </w:pPr>
       <w:r>
         <w:tab/>
-        <w:t xml:space="preserve">*quantos </w:t>
-      </w:r>
-      <w:proofErr w:type="spellStart"/>
-      <w:r>
-        <w:t>ms</w:t>
-      </w:r>
-      <w:proofErr w:type="spellEnd"/>
-      <w:r>
-        <w:t xml:space="preserve"> demora a decodificação, a detecção da face e o reconhecimento.</w:t>
+        <w:t>*quantos ms demora a decodificação, a detecção da face e o reconhecimento.</w:t>
       </w:r>
     </w:p>
     <w:p>
@@ -1232,21 +896,11 @@
       </w:pPr>
       <w:r>
         <w:tab/>
-        <w:t xml:space="preserve">&lt;mostrar parte do código que </w:t>
-      </w:r>
-      <w:proofErr w:type="gramStart"/>
-      <w:r>
-        <w:t>refere-se</w:t>
-      </w:r>
-      <w:proofErr w:type="gramEnd"/>
-      <w:r>
-        <w:t xml:space="preserve"> a detecção/</w:t>
-      </w:r>
-      <w:proofErr w:type="spellStart"/>
-      <w:r>
-        <w:t>haarcascate</w:t>
-      </w:r>
-      <w:proofErr w:type="spellEnd"/>
+        <w:t>&lt;mostrar parte do código que refere-se a detecção/</w:t>
+      </w:r>
+      <w:r>
+        <w:t>HaarCascade</w:t>
+      </w:r>
       <w:r>
         <w:t>?&gt;</w:t>
       </w:r>
@@ -1259,16 +913,11 @@
       <w:r>
         <w:t xml:space="preserve">Para retirar qualquer limitação de playback devido a fonte de vídeo e os seus </w:t>
       </w:r>
-      <w:proofErr w:type="spellStart"/>
       <w:r>
         <w:t>f</w:t>
       </w:r>
       <w:r>
-        <w:t>rametimes</w:t>
-      </w:r>
-      <w:proofErr w:type="spellEnd"/>
-      <w:r>
-        <w:t>, utilizamos vídeos gravados e os configuramos para que o playback rode os frames o mais rápido possível.</w:t>
+        <w:t>rametimes, utilizamos vídeos gravados e os configuramos para que o playback rode os frames o mais rápido possível.</w:t>
       </w:r>
       <w:r>
         <w:t xml:space="preserve"> </w:t>
@@ -1288,16 +937,11 @@
       <w:r>
         <w:t xml:space="preserve">), o </w:t>
       </w:r>
-      <w:proofErr w:type="spellStart"/>
       <w:r>
         <w:t>f</w:t>
       </w:r>
       <w:r>
-        <w:t>rametime</w:t>
-      </w:r>
-      <w:proofErr w:type="spellEnd"/>
-      <w:r>
-        <w:t xml:space="preserve"> fica travado na velocidade de gravação da </w:t>
+        <w:t xml:space="preserve">rametime fica travado na velocidade de gravação da </w:t>
       </w:r>
       <w:r>
         <w:t>câmera</w:t>
@@ -1312,15 +956,7 @@
         <w:t>câmera</w:t>
       </w:r>
       <w:r>
-        <w:t xml:space="preserve"> grava à 30 frames, demora 33ms para produzir um novo </w:t>
-      </w:r>
-      <w:proofErr w:type="gramStart"/>
-      <w:r>
-        <w:t>frame)(</w:t>
-      </w:r>
-      <w:proofErr w:type="gramEnd"/>
-      <w:r>
-        <w:t>testar e comprovar).</w:t>
+        <w:t xml:space="preserve"> grava à 30 frames, demora 33ms para produzir um novo frame)(testar e comprovar).</w:t>
       </w:r>
     </w:p>
     <w:p>
@@ -1329,79 +965,25 @@
         <w:ind w:firstLine="426"/>
       </w:pPr>
       <w:r>
-        <w:t xml:space="preserve">Cada gráfico foi feito de forma escalar (por exemplo, o de </w:t>
-      </w:r>
-      <w:proofErr w:type="spellStart"/>
-      <w:r>
-        <w:t>decoding</w:t>
-      </w:r>
-      <w:proofErr w:type="spellEnd"/>
-      <w:r>
-        <w:t xml:space="preserve"> foi feito apenas com </w:t>
-      </w:r>
-      <w:proofErr w:type="spellStart"/>
-      <w:r>
-        <w:t>decoding</w:t>
-      </w:r>
-      <w:proofErr w:type="spellEnd"/>
-      <w:r>
-        <w:t xml:space="preserve">, o </w:t>
-      </w:r>
-      <w:proofErr w:type="spellStart"/>
-      <w:r>
-        <w:t>haarcascate</w:t>
-      </w:r>
-      <w:proofErr w:type="spellEnd"/>
-      <w:r>
-        <w:t xml:space="preserve"> foi feito com </w:t>
-      </w:r>
-      <w:proofErr w:type="spellStart"/>
-      <w:r>
-        <w:t>decoding</w:t>
-      </w:r>
-      <w:proofErr w:type="spellEnd"/>
-      <w:r>
-        <w:t xml:space="preserve"> + </w:t>
-      </w:r>
-      <w:proofErr w:type="spellStart"/>
-      <w:r>
-        <w:t>haarcascate</w:t>
-      </w:r>
-      <w:proofErr w:type="spellEnd"/>
-      <w:r>
-        <w:t xml:space="preserve">, os com </w:t>
-      </w:r>
-      <w:proofErr w:type="spellStart"/>
-      <w:r>
-        <w:t>recognizers</w:t>
-      </w:r>
-      <w:proofErr w:type="spellEnd"/>
-      <w:r>
-        <w:t xml:space="preserve"> foi feito </w:t>
-      </w:r>
-      <w:proofErr w:type="spellStart"/>
-      <w:r>
-        <w:t>decoding</w:t>
-      </w:r>
-      <w:proofErr w:type="spellEnd"/>
-      <w:r>
-        <w:t xml:space="preserve"> + </w:t>
-      </w:r>
-      <w:proofErr w:type="spellStart"/>
-      <w:r>
-        <w:t>haarcascate</w:t>
-      </w:r>
-      <w:proofErr w:type="spellEnd"/>
-      <w:r>
-        <w:t xml:space="preserve"> + </w:t>
-      </w:r>
-      <w:proofErr w:type="spellStart"/>
-      <w:r>
-        <w:t>recognizers</w:t>
-      </w:r>
-      <w:proofErr w:type="spellEnd"/>
-      <w:r>
-        <w:t>) [talvez levar para metodologia]</w:t>
+        <w:t xml:space="preserve">Cada gráfico foi feito de forma escalar (por exemplo, o de decoding foi feito apenas com decoding, o </w:t>
+      </w:r>
+      <w:r>
+        <w:t>HaarCascade</w:t>
+      </w:r>
+      <w:r>
+        <w:t xml:space="preserve"> foi feito com decoding + </w:t>
+      </w:r>
+      <w:r>
+        <w:t>HaarCascade</w:t>
+      </w:r>
+      <w:r>
+        <w:t xml:space="preserve">, os com recognizers foi feito decoding + </w:t>
+      </w:r>
+      <w:r>
+        <w:t>HaarCascade</w:t>
+      </w:r>
+      <w:r>
+        <w:t xml:space="preserve"> + recognizers) [talvez levar para metodologia]</w:t>
       </w:r>
     </w:p>
     <w:p>
@@ -1442,7 +1024,7 @@
     </w:p>
     <w:p>
       <w:pPr>
-        <w:pStyle w:val="ListParagraph"/>
+        <w:pStyle w:val="PargrafodaLista"/>
         <w:numPr>
           <w:ilvl w:val="0"/>
           <w:numId w:val="27"/>
@@ -1458,13 +1040,8 @@
       <w:r>
         <w:t xml:space="preserve">o </w:t>
       </w:r>
-      <w:proofErr w:type="spellStart"/>
-      <w:r>
-        <w:t>decoding</w:t>
-      </w:r>
-      <w:proofErr w:type="spellEnd"/>
-      <w:r>
-        <w:t>, onde o vídeo é rodado o mais rápido possível</w:t>
+      <w:r>
+        <w:t>decoding, onde o vídeo é rodado o mais rápido possível</w:t>
       </w:r>
       <w:r>
         <w:t>.</w:t>
@@ -1472,29 +1049,22 @@
     </w:p>
     <w:p>
       <w:pPr>
-        <w:pStyle w:val="ListParagraph"/>
+        <w:pStyle w:val="PargrafodaLista"/>
         <w:numPr>
           <w:ilvl w:val="0"/>
           <w:numId w:val="27"/>
         </w:numPr>
         <w:spacing w:after="160"/>
       </w:pPr>
-      <w:proofErr w:type="spellStart"/>
-      <w:r>
-        <w:t>Decoding</w:t>
-      </w:r>
-      <w:proofErr w:type="spellEnd"/>
-      <w:r>
-        <w:t xml:space="preserve"> mais a u</w:t>
+      <w:r>
+        <w:t>Decoding mais a u</w:t>
       </w:r>
       <w:r>
         <w:t xml:space="preserve">tilização do </w:t>
       </w:r>
-      <w:proofErr w:type="spellStart"/>
-      <w:r>
-        <w:t>HaarCascate</w:t>
-      </w:r>
-      <w:proofErr w:type="spellEnd"/>
+      <w:r>
+        <w:t>HaarCascade</w:t>
+      </w:r>
       <w:r>
         <w:t>, para detectar a área da face.</w:t>
       </w:r>
@@ -1506,21 +1076,11 @@
       </w:pPr>
       <w:r>
         <w:tab/>
-        <w:t xml:space="preserve">&lt;mostrar parte do código que </w:t>
-      </w:r>
-      <w:proofErr w:type="gramStart"/>
-      <w:r>
-        <w:t>refere-se</w:t>
-      </w:r>
-      <w:proofErr w:type="gramEnd"/>
-      <w:r>
-        <w:t xml:space="preserve"> a detecção/</w:t>
-      </w:r>
-      <w:proofErr w:type="spellStart"/>
-      <w:r>
-        <w:t>haarcascate</w:t>
-      </w:r>
-      <w:proofErr w:type="spellEnd"/>
+        <w:t>&lt;mostrar parte do código que refere-se a detecção/</w:t>
+      </w:r>
+      <w:r>
+        <w:t>HaarCascade</w:t>
+      </w:r>
       <w:r>
         <w:t>?&gt;</w:t>
       </w:r>
@@ -1531,6 +1091,7 @@
         <w:ind w:firstLine="708"/>
       </w:pPr>
       <w:r>
+        <w:lastRenderedPageBreak/>
         <w:t>Grande parte do</w:t>
       </w:r>
       <w:r>
@@ -1554,19 +1115,12 @@
       <w:r>
         <w:t xml:space="preserve"> resolução do vídeo afeta a velocidade do </w:t>
       </w:r>
-      <w:proofErr w:type="spellStart"/>
-      <w:r>
-        <w:t>detectMultiScale</w:t>
-      </w:r>
-      <w:proofErr w:type="spellEnd"/>
-      <w:r>
-        <w:t>/</w:t>
-      </w:r>
-      <w:proofErr w:type="spellStart"/>
-      <w:r>
-        <w:t>HaarCascate</w:t>
-      </w:r>
-      <w:proofErr w:type="spellEnd"/>
+      <w:r>
+        <w:t>detectMultiScale/</w:t>
+      </w:r>
+      <w:r>
+        <w:t>HaarCascade</w:t>
+      </w:r>
       <w:r>
         <w:t xml:space="preserve"> </w:t>
       </w:r>
@@ -1576,14 +1130,12 @@
         </w:rPr>
         <w:t xml:space="preserve">(talvez criar uma desculpa lá em cima em metodologia para explicar porque chamamos apenas de </w:t>
       </w:r>
-      <w:proofErr w:type="spellStart"/>
       <w:r>
         <w:rPr>
           <w:color w:val="FF0000"/>
         </w:rPr>
-        <w:t>HaarCascate</w:t>
-      </w:r>
-      <w:proofErr w:type="spellEnd"/>
+        <w:t>HaarCascade</w:t>
+      </w:r>
       <w:r>
         <w:rPr>
           <w:color w:val="FF0000"/>
@@ -1597,27 +1149,39 @@
         <w:t>.</w:t>
       </w:r>
       <w:r>
-        <w:t xml:space="preserve"> O vídeo teve suas dimensões </w:t>
-      </w:r>
-      <w:r>
-        <w:lastRenderedPageBreak/>
-        <w:t xml:space="preserve">reduzidas pela metade (1280/2 e 720/2), tornando o vídeo ¼ da sua resolução original e causando aproximadamente ½ de melhoria nos tempos de detecção/utilização do </w:t>
-      </w:r>
-      <w:proofErr w:type="spellStart"/>
-      <w:r>
-        <w:t>detectMultiScale</w:t>
-      </w:r>
-      <w:proofErr w:type="spellEnd"/>
-      <w:r>
-        <w:t>/</w:t>
-      </w:r>
-      <w:proofErr w:type="spellStart"/>
-      <w:r>
-        <w:t>HaarCascate</w:t>
-      </w:r>
-      <w:proofErr w:type="spellEnd"/>
+        <w:t xml:space="preserve"> O vídeo teve suas dimensões reduzidas pela metade (1280/2 e 720/2), tornando o vídeo ¼ da sua resolução original e causando aproximadamente ½ de melhoria nos tempos de detecção/utilização do detectMultiScale/</w:t>
+      </w:r>
+      <w:r>
+        <w:t>HaarCascade</w:t>
+      </w:r>
       <w:r>
         <w:t>.</w:t>
+      </w:r>
+    </w:p>
+    <w:p>
+      <w:pPr>
+        <w:jc w:val="left"/>
+        <w:rPr>
+          <w:color w:val="FF0000"/>
+        </w:rPr>
+      </w:pPr>
+      <w:r>
+        <w:t>Figura ?? – Compara</w:t>
+      </w:r>
+      <w:r>
+        <w:t>ção de resolução para HaarCascad</w:t>
+      </w:r>
+      <w:r>
+        <w:t>e</w:t>
+      </w:r>
+      <w:r>
+        <w:t xml:space="preserve"> </w:t>
+      </w:r>
+      <w:r>
+        <w:rPr>
+          <w:color w:val="FF0000"/>
+        </w:rPr>
+        <w:t>TALVEZ ESTEJA ERRADO</w:t>
       </w:r>
     </w:p>
     <w:p>
@@ -1626,35 +1190,16 @@
         <w:ind w:firstLine="0"/>
         <w:jc w:val="center"/>
       </w:pPr>
-      <w:proofErr w:type="gramStart"/>
-      <w:r>
-        <w:t>Figura ??</w:t>
-      </w:r>
-      <w:proofErr w:type="gramEnd"/>
-      <w:r>
-        <w:t xml:space="preserve"> – Comparação de resolução para </w:t>
-      </w:r>
-      <w:proofErr w:type="spellStart"/>
-      <w:r>
-        <w:t>HaarCascate</w:t>
-      </w:r>
-      <w:proofErr w:type="spellEnd"/>
-    </w:p>
-    <w:p>
-      <w:pPr>
-        <w:spacing w:after="160"/>
-        <w:ind w:firstLine="0"/>
-        <w:jc w:val="center"/>
-      </w:pPr>
       <w:r>
         <w:rPr>
           <w:noProof/>
+          <w:color w:val="FF0000"/>
           <w:lang w:eastAsia="pt-BR"/>
         </w:rPr>
         <w:drawing>
-          <wp:inline distT="0" distB="0" distL="0" distR="0" wp14:anchorId="5BD77676" wp14:editId="73E87EC1">
-            <wp:extent cx="4441768" cy="2853321"/>
-            <wp:effectExtent l="0" t="0" r="0" b="4445"/>
+          <wp:inline distT="0" distB="0" distL="0" distR="0" wp14:anchorId="5BD77676" wp14:editId="2C60B403">
+            <wp:extent cx="5762846" cy="2852341"/>
+            <wp:effectExtent l="0" t="0" r="0" b="0"/>
             <wp:docPr id="6" name="Imagem 6"/>
             <wp:cNvGraphicFramePr>
               <a:graphicFrameLocks xmlns:a="http://schemas.openxmlformats.org/drawingml/2006/main" noChangeAspect="1"/>
@@ -1684,7 +1229,7 @@
                   <pic:spPr bwMode="auto">
                     <a:xfrm>
                       <a:off x="0" y="0"/>
-                      <a:ext cx="4467142" cy="2869621"/>
+                      <a:ext cx="5857461" cy="2899171"/>
                     </a:xfrm>
                     <a:prstGeom prst="rect">
                       <a:avLst/>
@@ -1708,21 +1253,11 @@
       </w:pPr>
       <w:r>
         <w:tab/>
-        <w:t xml:space="preserve">&lt;mostrar parte do código que </w:t>
-      </w:r>
-      <w:proofErr w:type="gramStart"/>
-      <w:r>
-        <w:t>refere-se</w:t>
-      </w:r>
-      <w:proofErr w:type="gramEnd"/>
-      <w:r>
-        <w:t xml:space="preserve"> a detecção/</w:t>
-      </w:r>
-      <w:proofErr w:type="spellStart"/>
-      <w:r>
-        <w:t>haarcascate</w:t>
-      </w:r>
-      <w:proofErr w:type="spellEnd"/>
+        <w:t>&lt;mostrar parte do código que refere-se a detecção/</w:t>
+      </w:r>
+      <w:r>
+        <w:t>HaarCascade</w:t>
+      </w:r>
       <w:r>
         <w:t>?&gt;</w:t>
       </w:r>
@@ -1733,47 +1268,13 @@
         <w:ind w:firstLine="708"/>
       </w:pPr>
       <w:r>
-        <w:t xml:space="preserve">Após os testes sobre o </w:t>
-      </w:r>
-      <w:proofErr w:type="spellStart"/>
-      <w:r>
-        <w:t>decoding</w:t>
-      </w:r>
-      <w:proofErr w:type="spellEnd"/>
-      <w:r>
-        <w:t xml:space="preserve"> e </w:t>
-      </w:r>
-      <w:proofErr w:type="spellStart"/>
-      <w:r>
-        <w:t>haarcascate</w:t>
-      </w:r>
-      <w:proofErr w:type="spellEnd"/>
-      <w:r>
-        <w:t xml:space="preserve">, o próximo é definir qual é o método de reconhecimento mais rápido. Para realizar os testes iniciais, foi necessário definir o número de samples (imagens para treinar) definido em 25, e devido a obrigatoriedade do </w:t>
-      </w:r>
-      <w:proofErr w:type="spellStart"/>
-      <w:r>
-        <w:t>EigenFaces</w:t>
-      </w:r>
-      <w:proofErr w:type="spellEnd"/>
-      <w:r>
-        <w:t>/</w:t>
-      </w:r>
-      <w:proofErr w:type="spellStart"/>
-      <w:r>
-        <w:t>FisherFaces</w:t>
-      </w:r>
-      <w:proofErr w:type="spellEnd"/>
-      <w:r>
-        <w:t xml:space="preserve"> de exigirem imagens de tamanhos iguais para treinamento e </w:t>
-      </w:r>
-      <w:proofErr w:type="spellStart"/>
-      <w:r>
-        <w:t>predict</w:t>
-      </w:r>
-      <w:proofErr w:type="spellEnd"/>
-      <w:r>
-        <w:t xml:space="preserve">/reconhecimento, foi definido uma resolução fixa (definida em 640x640) para as imagens adquiridas para treino e reconhecimento. Devido à </w:t>
+        <w:t xml:space="preserve">Após os testes sobre o decoding e </w:t>
+      </w:r>
+      <w:r>
+        <w:t>HaarCascade</w:t>
+      </w:r>
+      <w:r>
+        <w:t xml:space="preserve">, o próximo é definir qual é o método de reconhecimento mais rápido. Para realizar os testes iniciais, foi necessário definir o número de samples (imagens para treinar) definido em 25, e devido a obrigatoriedade do EigenFaces/FisherFaces de exigirem imagens de tamanhos iguais para treinamento e predict/reconhecimento, foi definido uma resolução fixa (definida em 640x640) para as imagens adquiridas para treino e reconhecimento. Devido à </w:t>
       </w:r>
       <w:r>
         <w:rPr>
@@ -1782,23 +1283,7 @@
         <w:t>dificuldade em formatar/melhorar o dinamismo do método para várias fontes de imagens de resoluções distintas</w:t>
       </w:r>
       <w:r>
-        <w:t>, todas as imagens para tal resolução, as resoluções das imagens foram esticadas/</w:t>
-      </w:r>
-      <w:proofErr w:type="spellStart"/>
-      <w:r>
-        <w:t>retraidas</w:t>
-      </w:r>
-      <w:proofErr w:type="spellEnd"/>
-      <w:r>
-        <w:t xml:space="preserve"> para se encaixarem </w:t>
-      </w:r>
-      <w:proofErr w:type="gramStart"/>
-      <w:r>
-        <w:t>à</w:t>
-      </w:r>
-      <w:proofErr w:type="gramEnd"/>
-      <w:r>
-        <w:t xml:space="preserve"> este padrão tanto durante treinamento quanto durante a detecção.</w:t>
+        <w:t>, todas as imagens para tal resolução, as resoluções das imagens foram esticadas/retraidas para se encaixarem à este padrão tanto durante treinamento quanto durante a detecção.</w:t>
       </w:r>
       <w:r>
         <w:t xml:space="preserve"> </w:t>
@@ -1810,29 +1295,21 @@
         <w:ind w:firstLine="708"/>
       </w:pPr>
       <w:r>
-        <w:t xml:space="preserve">Existem momentos no vídeo de teste que utilizamos em que o </w:t>
-      </w:r>
-      <w:proofErr w:type="spellStart"/>
-      <w:r>
-        <w:t>detectMultiScale</w:t>
-      </w:r>
-      <w:proofErr w:type="spellEnd"/>
-      <w:r>
-        <w:t>/</w:t>
-      </w:r>
-      <w:proofErr w:type="spellStart"/>
-      <w:r>
-        <w:t>HaarCascate</w:t>
-      </w:r>
-      <w:proofErr w:type="spellEnd"/>
-      <w:r>
-        <w:t xml:space="preserve"> não encontrava um rosto candidato, nestes momentos os métodos de reconhecimentos não eram utilizados, por isso no gráfico há momentos de queda, onde está sendo usado o </w:t>
-      </w:r>
-      <w:proofErr w:type="spellStart"/>
-      <w:r>
-        <w:t>HaarCascate</w:t>
-      </w:r>
-      <w:proofErr w:type="spellEnd"/>
+        <w:t>Existem momentos no vídeo de teste que utilizamos em que o detectMultiScale/</w:t>
+      </w:r>
+      <w:r>
+        <w:t>HaarCascade</w:t>
+      </w:r>
+      <w:r>
+        <w:t xml:space="preserve"> não encontrava um rosto candidato, nestes momentos os </w:t>
+      </w:r>
+      <w:r>
+        <w:lastRenderedPageBreak/>
+        <w:t xml:space="preserve">métodos de reconhecimentos não eram utilizados, por isso no gráfico há momentos de queda, onde está sendo usado o </w:t>
+      </w:r>
+      <w:r>
+        <w:t>HaarCascade</w:t>
+      </w:r>
       <w:r>
         <w:t xml:space="preserve"> apenas.</w:t>
       </w:r>
@@ -1849,7 +1326,6 @@
         <w:ind w:firstLine="708"/>
       </w:pPr>
       <w:r>
-        <w:lastRenderedPageBreak/>
         <w:t xml:space="preserve">A partir </w:t>
       </w:r>
       <w:r>
@@ -1886,13 +1362,8 @@
         <w:ind w:firstLine="0"/>
         <w:jc w:val="center"/>
       </w:pPr>
-      <w:proofErr w:type="gramStart"/>
-      <w:r>
-        <w:t>Figura ??</w:t>
-      </w:r>
-      <w:proofErr w:type="gramEnd"/>
-      <w:r>
-        <w:t xml:space="preserve"> – Teste realizado no Laptop 2AM </w:t>
+      <w:r>
+        <w:t xml:space="preserve">Figura ?? – Teste realizado no Laptop 2AM </w:t>
       </w:r>
       <w:r>
         <w:t>(</w:t>
@@ -1979,16 +1450,11 @@
       <w:r>
         <w:t xml:space="preserve">aptop 2AM com os </w:t>
       </w:r>
-      <w:proofErr w:type="spellStart"/>
       <w:r>
         <w:t>C</w:t>
       </w:r>
       <w:r>
-        <w:t>lock</w:t>
-      </w:r>
-      <w:proofErr w:type="spellEnd"/>
-      <w:r>
-        <w:t xml:space="preserve"> de 3.9Ghz</w:t>
+        <w:t>lock de 3.9Ghz</w:t>
       </w:r>
       <w:r>
         <w:t>,</w:t>
@@ -1999,7 +1465,7 @@
     </w:p>
     <w:p>
       <w:pPr>
-        <w:pStyle w:val="ListParagraph"/>
+        <w:pStyle w:val="PargrafodaLista"/>
         <w:numPr>
           <w:ilvl w:val="0"/>
           <w:numId w:val="31"/>
@@ -2007,15 +1473,7 @@
         <w:spacing w:after="160"/>
       </w:pPr>
       <w:r>
-        <w:t xml:space="preserve">Tempo para </w:t>
-      </w:r>
-      <w:proofErr w:type="spellStart"/>
-      <w:r>
-        <w:t>decoding</w:t>
-      </w:r>
-      <w:proofErr w:type="spellEnd"/>
-      <w:r>
-        <w:t xml:space="preserve"> de frame foi de </w:t>
+        <w:t xml:space="preserve">Tempo para decoding de frame foi de </w:t>
       </w:r>
       <w:r>
         <w:rPr>
@@ -2044,7 +1502,7 @@
     </w:p>
     <w:p>
       <w:pPr>
-        <w:pStyle w:val="ListParagraph"/>
+        <w:pStyle w:val="PargrafodaLista"/>
         <w:numPr>
           <w:ilvl w:val="0"/>
           <w:numId w:val="31"/>
@@ -2052,21 +1510,11 @@
         <w:spacing w:after="160"/>
       </w:pPr>
       <w:r>
-        <w:t xml:space="preserve">Tempo para o </w:t>
-      </w:r>
-      <w:proofErr w:type="spellStart"/>
-      <w:r>
-        <w:t>decoding</w:t>
-      </w:r>
-      <w:proofErr w:type="spellEnd"/>
-      <w:r>
-        <w:t xml:space="preserve"> de frame + </w:t>
-      </w:r>
-      <w:proofErr w:type="spellStart"/>
-      <w:r>
-        <w:t>HaarCascate</w:t>
-      </w:r>
-      <w:proofErr w:type="spellEnd"/>
+        <w:t xml:space="preserve">Tempo para o decoding de frame + </w:t>
+      </w:r>
+      <w:r>
+        <w:t>HaarCascade</w:t>
+      </w:r>
       <w:r>
         <w:t xml:space="preserve"> no frame foi de </w:t>
       </w:r>
@@ -2097,7 +1545,7 @@
     </w:p>
     <w:p>
       <w:pPr>
-        <w:pStyle w:val="ListParagraph"/>
+        <w:pStyle w:val="PargrafodaLista"/>
         <w:numPr>
           <w:ilvl w:val="0"/>
           <w:numId w:val="31"/>
@@ -2105,15 +1553,7 @@
         <w:spacing w:after="160"/>
       </w:pPr>
       <w:r>
-        <w:t xml:space="preserve">O </w:t>
-      </w:r>
-      <w:proofErr w:type="spellStart"/>
-      <w:r>
-        <w:t>FisherFaces</w:t>
-      </w:r>
-      <w:proofErr w:type="spellEnd"/>
-      <w:r>
-        <w:t xml:space="preserve"> gerou um tempo adicional de </w:t>
+        <w:t xml:space="preserve">O FisherFaces gerou um tempo adicional de </w:t>
       </w:r>
       <w:r>
         <w:rPr>
@@ -2166,7 +1606,7 @@
     </w:p>
     <w:p>
       <w:pPr>
-        <w:pStyle w:val="ListParagraph"/>
+        <w:pStyle w:val="PargrafodaLista"/>
         <w:numPr>
           <w:ilvl w:val="0"/>
           <w:numId w:val="31"/>
@@ -2227,7 +1667,7 @@
     </w:p>
     <w:p>
       <w:pPr>
-        <w:pStyle w:val="ListParagraph"/>
+        <w:pStyle w:val="PargrafodaLista"/>
         <w:numPr>
           <w:ilvl w:val="0"/>
           <w:numId w:val="31"/>
@@ -2288,25 +1728,20 @@
     </w:p>
     <w:p>
       <w:pPr>
-        <w:pStyle w:val="ListParagraph"/>
+        <w:pStyle w:val="PargrafodaLista"/>
         <w:spacing w:after="160"/>
         <w:ind w:firstLine="0"/>
       </w:pPr>
     </w:p>
     <w:p>
       <w:pPr>
-        <w:pStyle w:val="ListParagraph"/>
+        <w:pStyle w:val="PargrafodaLista"/>
         <w:spacing w:after="160"/>
         <w:ind w:firstLine="0"/>
         <w:jc w:val="center"/>
       </w:pPr>
-      <w:proofErr w:type="gramStart"/>
-      <w:r>
-        <w:t>Figura ??</w:t>
-      </w:r>
-      <w:proofErr w:type="gramEnd"/>
-      <w:r>
-        <w:t xml:space="preserve"> – Testes realizados no microcomputador Raspberry Pi 3 B+</w:t>
+      <w:r>
+        <w:t>Figura ?? – Testes realizados no microcomputador Raspberry Pi 3 B+</w:t>
       </w:r>
       <w:r>
         <w:t xml:space="preserve"> (25 Samples)</w:t>
@@ -2318,6 +1753,7 @@
         <w:ind w:firstLine="0"/>
         <w:jc w:val="center"/>
       </w:pPr>
+      <w:bookmarkStart w:id="0" w:name="_GoBack"/>
       <w:r>
         <w:rPr>
           <w:noProof/>
@@ -2373,48 +1809,17 @@
           </wp:inline>
         </w:drawing>
       </w:r>
-    </w:p>
-    <w:p>
-      <w:pPr>
-        <w:pStyle w:val="ListParagraph"/>
+      <w:bookmarkEnd w:id="0"/>
+    </w:p>
+    <w:p>
+      <w:pPr>
+        <w:pStyle w:val="PargrafodaLista"/>
         <w:spacing w:after="160"/>
         <w:ind w:firstLine="0"/>
       </w:pPr>
       <w:r>
         <w:tab/>
-        <w:t xml:space="preserve">&lt;mostrar parte do código que </w:t>
-      </w:r>
-      <w:proofErr w:type="gramStart"/>
-      <w:r>
-        <w:t>refere-se</w:t>
-      </w:r>
-      <w:proofErr w:type="gramEnd"/>
-      <w:r>
-        <w:t xml:space="preserve"> a </w:t>
-      </w:r>
-      <w:proofErr w:type="spellStart"/>
-      <w:r>
-        <w:t>fisher</w:t>
-      </w:r>
-      <w:proofErr w:type="spellEnd"/>
-      <w:r>
-        <w:t>/</w:t>
-      </w:r>
-      <w:proofErr w:type="spellStart"/>
-      <w:r>
-        <w:t>eigen</w:t>
-      </w:r>
-      <w:proofErr w:type="spellEnd"/>
-      <w:r>
-        <w:t>/</w:t>
-      </w:r>
-      <w:proofErr w:type="spellStart"/>
-      <w:r>
-        <w:t>lbph</w:t>
-      </w:r>
-      <w:proofErr w:type="spellEnd"/>
-      <w:r>
-        <w:t>&gt;</w:t>
+        <w:t>&lt;mostrar parte do código que refere-se a fisher/eigen/lbph&gt;</w:t>
       </w:r>
       <w:r>
         <w:t xml:space="preserve"> </w:t>
@@ -2440,7 +1845,7 @@
     </w:p>
     <w:p>
       <w:pPr>
-        <w:pStyle w:val="ListParagraph"/>
+        <w:pStyle w:val="PargrafodaLista"/>
         <w:numPr>
           <w:ilvl w:val="0"/>
           <w:numId w:val="31"/>
@@ -2448,15 +1853,7 @@
         <w:spacing w:after="160"/>
       </w:pPr>
       <w:r>
-        <w:t xml:space="preserve">Tempo para </w:t>
-      </w:r>
-      <w:proofErr w:type="spellStart"/>
-      <w:r>
-        <w:t>decoding</w:t>
-      </w:r>
-      <w:proofErr w:type="spellEnd"/>
-      <w:r>
-        <w:t xml:space="preserve"> de frame foi de </w:t>
+        <w:t xml:space="preserve">Tempo para decoding de frame foi de </w:t>
       </w:r>
       <w:r>
         <w:rPr>
@@ -2485,7 +1882,7 @@
     </w:p>
     <w:p>
       <w:pPr>
-        <w:pStyle w:val="ListParagraph"/>
+        <w:pStyle w:val="PargrafodaLista"/>
         <w:numPr>
           <w:ilvl w:val="0"/>
           <w:numId w:val="31"/>
@@ -2493,21 +1890,11 @@
         <w:spacing w:after="160"/>
       </w:pPr>
       <w:r>
-        <w:t xml:space="preserve">Tempo para o </w:t>
-      </w:r>
-      <w:proofErr w:type="spellStart"/>
-      <w:r>
-        <w:t>decoding</w:t>
-      </w:r>
-      <w:proofErr w:type="spellEnd"/>
-      <w:r>
-        <w:t xml:space="preserve"> de frame + </w:t>
-      </w:r>
-      <w:proofErr w:type="spellStart"/>
-      <w:r>
-        <w:t>HaarCascate</w:t>
-      </w:r>
-      <w:proofErr w:type="spellEnd"/>
+        <w:t xml:space="preserve">Tempo para o decoding de frame + </w:t>
+      </w:r>
+      <w:r>
+        <w:t>HaarCascade</w:t>
+      </w:r>
       <w:r>
         <w:t xml:space="preserve"> no frame foi de </w:t>
       </w:r>
@@ -2545,7 +1932,7 @@
     </w:p>
     <w:p>
       <w:pPr>
-        <w:pStyle w:val="ListParagraph"/>
+        <w:pStyle w:val="PargrafodaLista"/>
         <w:numPr>
           <w:ilvl w:val="0"/>
           <w:numId w:val="31"/>
@@ -2553,15 +1940,7 @@
         <w:spacing w:after="160"/>
       </w:pPr>
       <w:r>
-        <w:t xml:space="preserve">O </w:t>
-      </w:r>
-      <w:proofErr w:type="spellStart"/>
-      <w:r>
-        <w:t>FisherFaces</w:t>
-      </w:r>
-      <w:proofErr w:type="spellEnd"/>
-      <w:r>
-        <w:t xml:space="preserve"> gerou um tempo adicional de </w:t>
+        <w:t xml:space="preserve">O FisherFaces gerou um tempo adicional de </w:t>
       </w:r>
       <w:r>
         <w:rPr>
@@ -2634,7 +2013,7 @@
     </w:p>
     <w:p>
       <w:pPr>
-        <w:pStyle w:val="ListParagraph"/>
+        <w:pStyle w:val="PargrafodaLista"/>
         <w:numPr>
           <w:ilvl w:val="0"/>
           <w:numId w:val="31"/>
@@ -2708,7 +2087,7 @@
     </w:p>
     <w:p>
       <w:pPr>
-        <w:pStyle w:val="ListParagraph"/>
+        <w:pStyle w:val="PargrafodaLista"/>
         <w:numPr>
           <w:ilvl w:val="0"/>
           <w:numId w:val="31"/>
@@ -2786,15 +2165,7 @@
         <w:ind w:firstLine="708"/>
       </w:pPr>
       <w:r>
-        <w:t xml:space="preserve">Todos os resultados indicavam inicialmente que o método mais rápido/optimizado é o </w:t>
-      </w:r>
-      <w:proofErr w:type="spellStart"/>
-      <w:r>
-        <w:t>FisherFaces</w:t>
-      </w:r>
-      <w:proofErr w:type="spellEnd"/>
-      <w:r>
-        <w:t>, seguido pelo EigenFaces e posteriormente LBPH, independente do dispositivo utilizado</w:t>
+        <w:t>Todos os resultados indicavam inicialmente que o método mais rápido/optimizado é o FisherFaces, seguido pelo EigenFaces e posteriormente LBPH, independente do dispositivo utilizado</w:t>
       </w:r>
       <w:r>
         <w:t xml:space="preserve"> (mesmo que os tempos no Raspberry tenham aumentos irregulares nos seus tempos)</w:t>
@@ -2831,13 +2202,8 @@
         <w:ind w:firstLine="0"/>
         <w:jc w:val="center"/>
       </w:pPr>
-      <w:proofErr w:type="gramStart"/>
-      <w:r>
-        <w:t>Figura ??</w:t>
-      </w:r>
-      <w:proofErr w:type="gramEnd"/>
-      <w:r>
-        <w:t xml:space="preserve"> – Tempos do LBPH variação pelo número de samples – no laptop 2AM</w:t>
+      <w:r>
+        <w:t>Figura ?? – Tempos do LBPH variação pelo número de samples – no laptop 2AM</w:t>
       </w:r>
     </w:p>
     <w:p>
@@ -2910,11 +2276,9 @@
       <w:r>
         <w:t xml:space="preserve">&lt;subtrair o tempo do </w:t>
       </w:r>
-      <w:proofErr w:type="spellStart"/>
-      <w:r>
-        <w:t>haarcascate</w:t>
-      </w:r>
-      <w:proofErr w:type="spellEnd"/>
+      <w:r>
+        <w:t>HaarCascade</w:t>
+      </w:r>
       <w:r>
         <w:t>?&gt;</w:t>
       </w:r>
@@ -2939,7 +2303,7 @@
     </w:p>
     <w:p>
       <w:pPr>
-        <w:pStyle w:val="ListParagraph"/>
+        <w:pStyle w:val="PargrafodaLista"/>
         <w:numPr>
           <w:ilvl w:val="0"/>
           <w:numId w:val="29"/>
@@ -2997,7 +2361,7 @@
     </w:p>
     <w:p>
       <w:pPr>
-        <w:pStyle w:val="ListParagraph"/>
+        <w:pStyle w:val="PargrafodaLista"/>
         <w:numPr>
           <w:ilvl w:val="0"/>
           <w:numId w:val="29"/>
@@ -3055,7 +2419,7 @@
     </w:p>
     <w:p>
       <w:pPr>
-        <w:pStyle w:val="ListParagraph"/>
+        <w:pStyle w:val="PargrafodaLista"/>
         <w:numPr>
           <w:ilvl w:val="0"/>
           <w:numId w:val="29"/>
@@ -3119,7 +2483,7 @@
     </w:p>
     <w:p>
       <w:pPr>
-        <w:pStyle w:val="ListParagraph"/>
+        <w:pStyle w:val="PargrafodaLista"/>
         <w:numPr>
           <w:ilvl w:val="0"/>
           <w:numId w:val="29"/>
@@ -3180,7 +2544,7 @@
     </w:p>
     <w:p>
       <w:pPr>
-        <w:pStyle w:val="ListParagraph"/>
+        <w:pStyle w:val="PargrafodaLista"/>
         <w:numPr>
           <w:ilvl w:val="0"/>
           <w:numId w:val="29"/>
@@ -3252,7 +2616,7 @@
     </w:p>
     <w:p>
       <w:pPr>
-        <w:pStyle w:val="ListParagraph"/>
+        <w:pStyle w:val="PargrafodaLista"/>
         <w:numPr>
           <w:ilvl w:val="0"/>
           <w:numId w:val="29"/>
@@ -3339,13 +2703,8 @@
         <w:ind w:firstLine="0"/>
         <w:jc w:val="center"/>
       </w:pPr>
-      <w:proofErr w:type="gramStart"/>
-      <w:r>
-        <w:t>Figura ??</w:t>
-      </w:r>
-      <w:proofErr w:type="gramEnd"/>
-      <w:r>
-        <w:t xml:space="preserve"> – Tempos do EigenFaces variação pelo número de samples – no laptop 2AM</w:t>
+      <w:r>
+        <w:t>Figura ?? – Tempos do EigenFaces variação pelo número de samples – no laptop 2AM</w:t>
       </w:r>
     </w:p>
     <w:p>
@@ -3443,7 +2802,7 @@
     </w:p>
     <w:p>
       <w:pPr>
-        <w:pStyle w:val="ListParagraph"/>
+        <w:pStyle w:val="PargrafodaLista"/>
         <w:numPr>
           <w:ilvl w:val="0"/>
           <w:numId w:val="29"/>
@@ -3480,7 +2839,7 @@
     </w:p>
     <w:p>
       <w:pPr>
-        <w:pStyle w:val="ListParagraph"/>
+        <w:pStyle w:val="PargrafodaLista"/>
         <w:numPr>
           <w:ilvl w:val="0"/>
           <w:numId w:val="29"/>
@@ -3533,7 +2892,7 @@
     </w:p>
     <w:p>
       <w:pPr>
-        <w:pStyle w:val="ListParagraph"/>
+        <w:pStyle w:val="PargrafodaLista"/>
         <w:numPr>
           <w:ilvl w:val="0"/>
           <w:numId w:val="29"/>
@@ -3597,7 +2956,7 @@
     </w:p>
     <w:p>
       <w:pPr>
-        <w:pStyle w:val="ListParagraph"/>
+        <w:pStyle w:val="PargrafodaLista"/>
         <w:numPr>
           <w:ilvl w:val="0"/>
           <w:numId w:val="29"/>
@@ -3661,7 +3020,7 @@
     </w:p>
     <w:p>
       <w:pPr>
-        <w:pStyle w:val="ListParagraph"/>
+        <w:pStyle w:val="PargrafodaLista"/>
         <w:numPr>
           <w:ilvl w:val="0"/>
           <w:numId w:val="29"/>
@@ -3739,7 +3098,7 @@
     </w:p>
     <w:p>
       <w:pPr>
-        <w:pStyle w:val="ListParagraph"/>
+        <w:pStyle w:val="PargrafodaLista"/>
         <w:numPr>
           <w:ilvl w:val="0"/>
           <w:numId w:val="29"/>
@@ -3817,20 +3176,12 @@
         <w:spacing w:after="160"/>
       </w:pPr>
       <w:r>
-        <w:t xml:space="preserve">O aumento de samples no </w:t>
-      </w:r>
-      <w:proofErr w:type="spellStart"/>
-      <w:r>
-        <w:t>EigenFaces</w:t>
-      </w:r>
-      <w:proofErr w:type="spellEnd"/>
-      <w:r>
-        <w:t xml:space="preserve"> gera desvantagens grandes:</w:t>
-      </w:r>
-    </w:p>
-    <w:p>
-      <w:pPr>
-        <w:pStyle w:val="ListParagraph"/>
+        <w:t>O aumento de samples no EigenFaces gera desvantagens grandes:</w:t>
+      </w:r>
+    </w:p>
+    <w:p>
+      <w:pPr>
+        <w:pStyle w:val="PargrafodaLista"/>
         <w:numPr>
           <w:ilvl w:val="0"/>
           <w:numId w:val="33"/>
@@ -3849,7 +3200,7 @@
     </w:p>
     <w:p>
       <w:pPr>
-        <w:pStyle w:val="ListParagraph"/>
+        <w:pStyle w:val="PargrafodaLista"/>
         <w:numPr>
           <w:ilvl w:val="0"/>
           <w:numId w:val="33"/>
@@ -3868,7 +3219,7 @@
     </w:p>
     <w:p>
       <w:pPr>
-        <w:pStyle w:val="ListParagraph"/>
+        <w:pStyle w:val="PargrafodaLista"/>
         <w:numPr>
           <w:ilvl w:val="0"/>
           <w:numId w:val="33"/>
@@ -3905,15 +3256,7 @@
         <w:ind w:firstLine="0"/>
       </w:pPr>
       <w:r>
-        <w:t xml:space="preserve">Foram feitos testes para determinar a influência de </w:t>
-      </w:r>
-      <w:proofErr w:type="spellStart"/>
-      <w:r>
-        <w:t>clock</w:t>
-      </w:r>
-      <w:proofErr w:type="spellEnd"/>
-      <w:r>
-        <w:t xml:space="preserve"> dos processadores e quantidades de núcleos/threads usadas e</w:t>
+        <w:t>Foram feitos testes para determinar a influência de clock dos processadores e quantidades de núcleos/threads usadas e</w:t>
       </w:r>
       <w:r>
         <w:t xml:space="preserve"> </w:t>
@@ -3928,23 +3271,7 @@
         <w:ind w:firstLine="0"/>
       </w:pPr>
       <w:r>
-        <w:t xml:space="preserve">Testes iniciais </w:t>
-      </w:r>
-      <w:proofErr w:type="spellStart"/>
-      <w:r>
-        <w:t>indical</w:t>
-      </w:r>
-      <w:proofErr w:type="spellEnd"/>
-      <w:r>
-        <w:t xml:space="preserve"> que o software só tira real proveito de 2 cores, utilizar mais que isso não dá um desempenho </w:t>
-      </w:r>
-      <w:proofErr w:type="spellStart"/>
-      <w:r>
-        <w:t>melhoravel</w:t>
-      </w:r>
-      <w:proofErr w:type="spellEnd"/>
-      <w:r>
-        <w:t xml:space="preserve"> palpável.</w:t>
+        <w:t>Testes iniciais indical que o software só tira real proveito de 2 cores, utilizar mais que isso não dá um desempenho melhoravel palpável.</w:t>
       </w:r>
     </w:p>
     <w:p>
@@ -3963,15 +3290,7 @@
         <w:ind w:firstLine="0"/>
       </w:pPr>
       <w:r>
-        <w:t xml:space="preserve">A mudança escalar de </w:t>
-      </w:r>
-      <w:proofErr w:type="spellStart"/>
-      <w:r>
-        <w:t>clock</w:t>
-      </w:r>
-      <w:proofErr w:type="spellEnd"/>
-      <w:r>
-        <w:t xml:space="preserve"> afeta diretamente o tempo para cada um dos processos semelhantemente de forma escalar.</w:t>
+        <w:t>A mudança escalar de clock afeta diretamente o tempo para cada um dos processos semelhantemente de forma escalar.</w:t>
       </w:r>
     </w:p>
     <w:p>
@@ -4013,11 +3332,9 @@
       <w:r>
         <w:t xml:space="preserve">Existe um método para reduzir o tempo no processamento da imagem e </w:t>
       </w:r>
-      <w:proofErr w:type="spellStart"/>
-      <w:r>
-        <w:t>Haarcascate</w:t>
-      </w:r>
-      <w:proofErr w:type="spellEnd"/>
+      <w:r>
+        <w:t>HaarCascade</w:t>
+      </w:r>
       <w:r>
         <w:t>, que é a redução do tamanho da imagem. (verificar efeito na precisão?)</w:t>
       </w:r>
@@ -4070,23 +3387,7 @@
         <w:ind w:firstLine="0"/>
       </w:pPr>
       <w:r>
-        <w:t xml:space="preserve">Esta padronização é obrigatória para o funcionamento do </w:t>
-      </w:r>
-      <w:proofErr w:type="spellStart"/>
-      <w:r>
-        <w:t>FisherFaces</w:t>
-      </w:r>
-      <w:proofErr w:type="spellEnd"/>
-      <w:r>
-        <w:t>/</w:t>
-      </w:r>
-      <w:proofErr w:type="spellStart"/>
-      <w:r>
-        <w:t>EigenFaces</w:t>
-      </w:r>
-      <w:proofErr w:type="spellEnd"/>
-      <w:r>
-        <w:t>, que necessitam que a imagem detectada seja igual a resolução</w:t>
+        <w:t>Esta padronização é obrigatória para o funcionamento do FisherFaces/EigenFaces, que necessitam que a imagem detectada seja igual a resolução</w:t>
       </w:r>
     </w:p>
     <w:p>
@@ -4119,7 +3420,7 @@
 </file>
 
 <file path=word/endnotes.xml><?xml version="1.0" encoding="utf-8"?>
-<w:endnotes xmlns:wpc="http://schemas.microsoft.com/office/word/2010/wordprocessingCanvas" xmlns:cx="http://schemas.microsoft.com/office/drawing/2014/chartex" xmlns:cx1="http://schemas.microsoft.com/office/drawing/2015/9/8/chartex" xmlns:cx2="http://schemas.microsoft.com/office/drawing/2015/10/21/chartex" xmlns:cx3="http://schemas.microsoft.com/office/drawing/2016/5/9/chartex" xmlns:cx4="http://schemas.microsoft.com/office/drawing/2016/5/10/chartex" xmlns:cx5="http://schemas.microsoft.com/office/drawing/2016/5/11/chartex" xmlns:cx6="http://schemas.microsoft.com/office/drawing/2016/5/12/chartex" xmlns:cx7="http://schemas.microsoft.com/office/drawing/2016/5/13/chartex" xmlns:cx8="http://schemas.microsoft.com/office/drawing/2016/5/14/chartex" xmlns:mc="http://schemas.openxmlformats.org/markup-compatibility/2006" xmlns:aink="http://schemas.microsoft.com/office/drawing/2016/ink" xmlns:am3d="http://schemas.microsoft.com/office/drawing/2017/model3d" xmlns:o="urn:schemas-microsoft-com:office:office" xmlns:r="http://schemas.openxmlformats.org/officeDocument/2006/relationships" xmlns:m="http://schemas.openxmlformats.org/officeDocument/2006/math" xmlns:v="urn:schemas-microsoft-com:vml" xmlns:wp14="http://schemas.microsoft.com/office/word/2010/wordprocessingDrawing" xmlns:wp="http://schemas.openxmlformats.org/drawingml/2006/wordprocessingDrawing" xmlns:w10="urn:schemas-microsoft-com:office:word" xmlns:w="http://schemas.openxmlformats.org/wordprocessingml/2006/main" xmlns:w14="http://schemas.microsoft.com/office/word/2010/wordml" xmlns:w15="http://schemas.microsoft.com/office/word/2012/wordml" xmlns:w16cid="http://schemas.microsoft.com/office/word/2016/wordml/cid" xmlns:w16se="http://schemas.microsoft.com/office/word/2015/wordml/symex" xmlns:wpg="http://schemas.microsoft.com/office/word/2010/wordprocessingGroup" xmlns:wpi="http://schemas.microsoft.com/office/word/2010/wordprocessingInk" xmlns:wne="http://schemas.microsoft.com/office/word/2006/wordml" xmlns:wps="http://schemas.microsoft.com/office/word/2010/wordprocessingShape" mc:Ignorable="w14 w15 w16se w16cid wp14">
+<w:endnotes xmlns:wpc="http://schemas.microsoft.com/office/word/2010/wordprocessingCanvas" xmlns:cx="http://schemas.microsoft.com/office/drawing/2014/chartex" xmlns:cx1="http://schemas.microsoft.com/office/drawing/2015/9/8/chartex" xmlns:mc="http://schemas.openxmlformats.org/markup-compatibility/2006" xmlns:o="urn:schemas-microsoft-com:office:office" xmlns:r="http://schemas.openxmlformats.org/officeDocument/2006/relationships" xmlns:m="http://schemas.openxmlformats.org/officeDocument/2006/math" xmlns:v="urn:schemas-microsoft-com:vml" xmlns:wp14="http://schemas.microsoft.com/office/word/2010/wordprocessingDrawing" xmlns:wp="http://schemas.openxmlformats.org/drawingml/2006/wordprocessingDrawing" xmlns:w10="urn:schemas-microsoft-com:office:word" xmlns:w="http://schemas.openxmlformats.org/wordprocessingml/2006/main" xmlns:w14="http://schemas.microsoft.com/office/word/2010/wordml" xmlns:w15="http://schemas.microsoft.com/office/word/2012/wordml" xmlns:w16se="http://schemas.microsoft.com/office/word/2015/wordml/symex" xmlns:wpg="http://schemas.microsoft.com/office/word/2010/wordprocessingGroup" xmlns:wpi="http://schemas.microsoft.com/office/word/2010/wordprocessingInk" xmlns:wne="http://schemas.microsoft.com/office/word/2006/wordml" xmlns:wps="http://schemas.microsoft.com/office/word/2010/wordprocessingShape" mc:Ignorable="w14 w15 w16se wp14">
   <w:endnote w:type="separator" w:id="-1">
     <w:p>
       <w:pPr>
@@ -4144,10 +3445,10 @@
 </file>
 
 <file path=word/footer1.xml><?xml version="1.0" encoding="utf-8"?>
-<w:ftr xmlns:wpc="http://schemas.microsoft.com/office/word/2010/wordprocessingCanvas" xmlns:cx="http://schemas.microsoft.com/office/drawing/2014/chartex" xmlns:cx1="http://schemas.microsoft.com/office/drawing/2015/9/8/chartex" xmlns:cx2="http://schemas.microsoft.com/office/drawing/2015/10/21/chartex" xmlns:cx3="http://schemas.microsoft.com/office/drawing/2016/5/9/chartex" xmlns:cx4="http://schemas.microsoft.com/office/drawing/2016/5/10/chartex" xmlns:cx5="http://schemas.microsoft.com/office/drawing/2016/5/11/chartex" xmlns:cx6="http://schemas.microsoft.com/office/drawing/2016/5/12/chartex" xmlns:cx7="http://schemas.microsoft.com/office/drawing/2016/5/13/chartex" xmlns:cx8="http://schemas.microsoft.com/office/drawing/2016/5/14/chartex" xmlns:mc="http://schemas.openxmlformats.org/markup-compatibility/2006" xmlns:aink="http://schemas.microsoft.com/office/drawing/2016/ink" xmlns:am3d="http://schemas.microsoft.com/office/drawing/2017/model3d" xmlns:o="urn:schemas-microsoft-com:office:office" xmlns:r="http://schemas.openxmlformats.org/officeDocument/2006/relationships" xmlns:m="http://schemas.openxmlformats.org/officeDocument/2006/math" xmlns:v="urn:schemas-microsoft-com:vml" xmlns:wp14="http://schemas.microsoft.com/office/word/2010/wordprocessingDrawing" xmlns:wp="http://schemas.openxmlformats.org/drawingml/2006/wordprocessingDrawing" xmlns:w10="urn:schemas-microsoft-com:office:word" xmlns:w="http://schemas.openxmlformats.org/wordprocessingml/2006/main" xmlns:w14="http://schemas.microsoft.com/office/word/2010/wordml" xmlns:w15="http://schemas.microsoft.com/office/word/2012/wordml" xmlns:w16cid="http://schemas.microsoft.com/office/word/2016/wordml/cid" xmlns:w16se="http://schemas.microsoft.com/office/word/2015/wordml/symex" xmlns:wpg="http://schemas.microsoft.com/office/word/2010/wordprocessingGroup" xmlns:wpi="http://schemas.microsoft.com/office/word/2010/wordprocessingInk" xmlns:wne="http://schemas.microsoft.com/office/word/2006/wordml" xmlns:wps="http://schemas.microsoft.com/office/word/2010/wordprocessingShape" mc:Ignorable="w14 w15 w16se w16cid wp14">
+<w:ftr xmlns:wpc="http://schemas.microsoft.com/office/word/2010/wordprocessingCanvas" xmlns:cx="http://schemas.microsoft.com/office/drawing/2014/chartex" xmlns:cx1="http://schemas.microsoft.com/office/drawing/2015/9/8/chartex" xmlns:mc="http://schemas.openxmlformats.org/markup-compatibility/2006" xmlns:o="urn:schemas-microsoft-com:office:office" xmlns:r="http://schemas.openxmlformats.org/officeDocument/2006/relationships" xmlns:m="http://schemas.openxmlformats.org/officeDocument/2006/math" xmlns:v="urn:schemas-microsoft-com:vml" xmlns:wp14="http://schemas.microsoft.com/office/word/2010/wordprocessingDrawing" xmlns:wp="http://schemas.openxmlformats.org/drawingml/2006/wordprocessingDrawing" xmlns:w10="urn:schemas-microsoft-com:office:word" xmlns:w="http://schemas.openxmlformats.org/wordprocessingml/2006/main" xmlns:w14="http://schemas.microsoft.com/office/word/2010/wordml" xmlns:w15="http://schemas.microsoft.com/office/word/2012/wordml" xmlns:w16se="http://schemas.microsoft.com/office/word/2015/wordml/symex" xmlns:wpg="http://schemas.microsoft.com/office/word/2010/wordprocessingGroup" xmlns:wpi="http://schemas.microsoft.com/office/word/2010/wordprocessingInk" xmlns:wne="http://schemas.microsoft.com/office/word/2006/wordml" xmlns:wps="http://schemas.microsoft.com/office/word/2010/wordprocessingShape" mc:Ignorable="w14 w15 w16se wp14">
   <w:p>
     <w:pPr>
-      <w:pStyle w:val="Footer"/>
+      <w:pStyle w:val="Rodap"/>
       <w:ind w:firstLine="0"/>
     </w:pPr>
   </w:p>
@@ -4155,7 +3456,7 @@
 </file>
 
 <file path=word/footnotes.xml><?xml version="1.0" encoding="utf-8"?>
-<w:footnotes xmlns:wpc="http://schemas.microsoft.com/office/word/2010/wordprocessingCanvas" xmlns:cx="http://schemas.microsoft.com/office/drawing/2014/chartex" xmlns:cx1="http://schemas.microsoft.com/office/drawing/2015/9/8/chartex" xmlns:cx2="http://schemas.microsoft.com/office/drawing/2015/10/21/chartex" xmlns:cx3="http://schemas.microsoft.com/office/drawing/2016/5/9/chartex" xmlns:cx4="http://schemas.microsoft.com/office/drawing/2016/5/10/chartex" xmlns:cx5="http://schemas.microsoft.com/office/drawing/2016/5/11/chartex" xmlns:cx6="http://schemas.microsoft.com/office/drawing/2016/5/12/chartex" xmlns:cx7="http://schemas.microsoft.com/office/drawing/2016/5/13/chartex" xmlns:cx8="http://schemas.microsoft.com/office/drawing/2016/5/14/chartex" xmlns:mc="http://schemas.openxmlformats.org/markup-compatibility/2006" xmlns:aink="http://schemas.microsoft.com/office/drawing/2016/ink" xmlns:am3d="http://schemas.microsoft.com/office/drawing/2017/model3d" xmlns:o="urn:schemas-microsoft-com:office:office" xmlns:r="http://schemas.openxmlformats.org/officeDocument/2006/relationships" xmlns:m="http://schemas.openxmlformats.org/officeDocument/2006/math" xmlns:v="urn:schemas-microsoft-com:vml" xmlns:wp14="http://schemas.microsoft.com/office/word/2010/wordprocessingDrawing" xmlns:wp="http://schemas.openxmlformats.org/drawingml/2006/wordprocessingDrawing" xmlns:w10="urn:schemas-microsoft-com:office:word" xmlns:w="http://schemas.openxmlformats.org/wordprocessingml/2006/main" xmlns:w14="http://schemas.microsoft.com/office/word/2010/wordml" xmlns:w15="http://schemas.microsoft.com/office/word/2012/wordml" xmlns:w16cid="http://schemas.microsoft.com/office/word/2016/wordml/cid" xmlns:w16se="http://schemas.microsoft.com/office/word/2015/wordml/symex" xmlns:wpg="http://schemas.microsoft.com/office/word/2010/wordprocessingGroup" xmlns:wpi="http://schemas.microsoft.com/office/word/2010/wordprocessingInk" xmlns:wne="http://schemas.microsoft.com/office/word/2006/wordml" xmlns:wps="http://schemas.microsoft.com/office/word/2010/wordprocessingShape" mc:Ignorable="w14 w15 w16se w16cid wp14">
+<w:footnotes xmlns:wpc="http://schemas.microsoft.com/office/word/2010/wordprocessingCanvas" xmlns:cx="http://schemas.microsoft.com/office/drawing/2014/chartex" xmlns:cx1="http://schemas.microsoft.com/office/drawing/2015/9/8/chartex" xmlns:mc="http://schemas.openxmlformats.org/markup-compatibility/2006" xmlns:o="urn:schemas-microsoft-com:office:office" xmlns:r="http://schemas.openxmlformats.org/officeDocument/2006/relationships" xmlns:m="http://schemas.openxmlformats.org/officeDocument/2006/math" xmlns:v="urn:schemas-microsoft-com:vml" xmlns:wp14="http://schemas.microsoft.com/office/word/2010/wordprocessingDrawing" xmlns:wp="http://schemas.openxmlformats.org/drawingml/2006/wordprocessingDrawing" xmlns:w10="urn:schemas-microsoft-com:office:word" xmlns:w="http://schemas.openxmlformats.org/wordprocessingml/2006/main" xmlns:w14="http://schemas.microsoft.com/office/word/2010/wordml" xmlns:w15="http://schemas.microsoft.com/office/word/2012/wordml" xmlns:w16se="http://schemas.microsoft.com/office/word/2015/wordml/symex" xmlns:wpg="http://schemas.microsoft.com/office/word/2010/wordprocessingGroup" xmlns:wpi="http://schemas.microsoft.com/office/word/2010/wordprocessingInk" xmlns:wne="http://schemas.microsoft.com/office/word/2006/wordml" xmlns:wps="http://schemas.microsoft.com/office/word/2010/wordprocessingShape" mc:Ignorable="w14 w15 w16se wp14">
   <w:footnote w:type="separator" w:id="-1">
     <w:p>
       <w:pPr>
@@ -4180,7 +3481,7 @@
 </file>
 
 <file path=word/header1.xml><?xml version="1.0" encoding="utf-8"?>
-<w:hdr xmlns:wpc="http://schemas.microsoft.com/office/word/2010/wordprocessingCanvas" xmlns:cx="http://schemas.microsoft.com/office/drawing/2014/chartex" xmlns:cx1="http://schemas.microsoft.com/office/drawing/2015/9/8/chartex" xmlns:cx2="http://schemas.microsoft.com/office/drawing/2015/10/21/chartex" xmlns:cx3="http://schemas.microsoft.com/office/drawing/2016/5/9/chartex" xmlns:cx4="http://schemas.microsoft.com/office/drawing/2016/5/10/chartex" xmlns:cx5="http://schemas.microsoft.com/office/drawing/2016/5/11/chartex" xmlns:cx6="http://schemas.microsoft.com/office/drawing/2016/5/12/chartex" xmlns:cx7="http://schemas.microsoft.com/office/drawing/2016/5/13/chartex" xmlns:cx8="http://schemas.microsoft.com/office/drawing/2016/5/14/chartex" xmlns:mc="http://schemas.openxmlformats.org/markup-compatibility/2006" xmlns:aink="http://schemas.microsoft.com/office/drawing/2016/ink" xmlns:am3d="http://schemas.microsoft.com/office/drawing/2017/model3d" xmlns:o="urn:schemas-microsoft-com:office:office" xmlns:r="http://schemas.openxmlformats.org/officeDocument/2006/relationships" xmlns:m="http://schemas.openxmlformats.org/officeDocument/2006/math" xmlns:v="urn:schemas-microsoft-com:vml" xmlns:wp14="http://schemas.microsoft.com/office/word/2010/wordprocessingDrawing" xmlns:wp="http://schemas.openxmlformats.org/drawingml/2006/wordprocessingDrawing" xmlns:w10="urn:schemas-microsoft-com:office:word" xmlns:w="http://schemas.openxmlformats.org/wordprocessingml/2006/main" xmlns:w14="http://schemas.microsoft.com/office/word/2010/wordml" xmlns:w15="http://schemas.microsoft.com/office/word/2012/wordml" xmlns:w16cid="http://schemas.microsoft.com/office/word/2016/wordml/cid" xmlns:w16se="http://schemas.microsoft.com/office/word/2015/wordml/symex" xmlns:wpg="http://schemas.microsoft.com/office/word/2010/wordprocessingGroup" xmlns:wpi="http://schemas.microsoft.com/office/word/2010/wordprocessingInk" xmlns:wne="http://schemas.microsoft.com/office/word/2006/wordml" xmlns:wps="http://schemas.microsoft.com/office/word/2010/wordprocessingShape" mc:Ignorable="w14 w15 w16se w16cid wp14">
+<w:hdr xmlns:wpc="http://schemas.microsoft.com/office/word/2010/wordprocessingCanvas" xmlns:cx="http://schemas.microsoft.com/office/drawing/2014/chartex" xmlns:cx1="http://schemas.microsoft.com/office/drawing/2015/9/8/chartex" xmlns:mc="http://schemas.openxmlformats.org/markup-compatibility/2006" xmlns:o="urn:schemas-microsoft-com:office:office" xmlns:r="http://schemas.openxmlformats.org/officeDocument/2006/relationships" xmlns:m="http://schemas.openxmlformats.org/officeDocument/2006/math" xmlns:v="urn:schemas-microsoft-com:vml" xmlns:wp14="http://schemas.microsoft.com/office/word/2010/wordprocessingDrawing" xmlns:wp="http://schemas.openxmlformats.org/drawingml/2006/wordprocessingDrawing" xmlns:w10="urn:schemas-microsoft-com:office:word" xmlns:w="http://schemas.openxmlformats.org/wordprocessingml/2006/main" xmlns:w14="http://schemas.microsoft.com/office/word/2010/wordml" xmlns:w15="http://schemas.microsoft.com/office/word/2012/wordml" xmlns:w16se="http://schemas.microsoft.com/office/word/2015/wordml/symex" xmlns:wpg="http://schemas.microsoft.com/office/word/2010/wordprocessingGroup" xmlns:wpi="http://schemas.microsoft.com/office/word/2010/wordprocessingInk" xmlns:wne="http://schemas.microsoft.com/office/word/2006/wordml" xmlns:wps="http://schemas.microsoft.com/office/word/2010/wordprocessingShape" mc:Ignorable="w14 w15 w16se wp14">
   <w:sdt>
     <w:sdtPr>
       <w:id w:val="-1786342347"/>
@@ -4193,7 +3494,7 @@
     <w:sdtContent>
       <w:p>
         <w:pPr>
-          <w:pStyle w:val="Header"/>
+          <w:pStyle w:val="Cabealho"/>
           <w:jc w:val="right"/>
         </w:pPr>
         <w:r>
@@ -4209,7 +3510,7 @@
           <w:rPr>
             <w:noProof/>
           </w:rPr>
-          <w:t>12</w:t>
+          <w:t>2</w:t>
         </w:r>
         <w:r>
           <w:fldChar w:fldCharType="end"/>
@@ -4219,7 +3520,7 @@
   </w:sdt>
   <w:p>
     <w:pPr>
-      <w:pStyle w:val="Header"/>
+      <w:pStyle w:val="Cabealho"/>
       <w:tabs>
         <w:tab w:val="clear" w:pos="4252"/>
         <w:tab w:val="clear" w:pos="8504"/>
@@ -4231,7 +3532,7 @@
 </file>
 
 <file path=word/numbering.xml><?xml version="1.0" encoding="utf-8"?>
-<w:numbering xmlns:wpc="http://schemas.microsoft.com/office/word/2010/wordprocessingCanvas" xmlns:cx="http://schemas.microsoft.com/office/drawing/2014/chartex" xmlns:cx1="http://schemas.microsoft.com/office/drawing/2015/9/8/chartex" xmlns:cx2="http://schemas.microsoft.com/office/drawing/2015/10/21/chartex" xmlns:cx3="http://schemas.microsoft.com/office/drawing/2016/5/9/chartex" xmlns:cx4="http://schemas.microsoft.com/office/drawing/2016/5/10/chartex" xmlns:cx5="http://schemas.microsoft.com/office/drawing/2016/5/11/chartex" xmlns:cx6="http://schemas.microsoft.com/office/drawing/2016/5/12/chartex" xmlns:cx7="http://schemas.microsoft.com/office/drawing/2016/5/13/chartex" xmlns:cx8="http://schemas.microsoft.com/office/drawing/2016/5/14/chartex" xmlns:mc="http://schemas.openxmlformats.org/markup-compatibility/2006" xmlns:aink="http://schemas.microsoft.com/office/drawing/2016/ink" xmlns:am3d="http://schemas.microsoft.com/office/drawing/2017/model3d" xmlns:o="urn:schemas-microsoft-com:office:office" xmlns:r="http://schemas.openxmlformats.org/officeDocument/2006/relationships" xmlns:m="http://schemas.openxmlformats.org/officeDocument/2006/math" xmlns:v="urn:schemas-microsoft-com:vml" xmlns:wp14="http://schemas.microsoft.com/office/word/2010/wordprocessingDrawing" xmlns:wp="http://schemas.openxmlformats.org/drawingml/2006/wordprocessingDrawing" xmlns:w10="urn:schemas-microsoft-com:office:word" xmlns:w="http://schemas.openxmlformats.org/wordprocessingml/2006/main" xmlns:w14="http://schemas.microsoft.com/office/word/2010/wordml" xmlns:w15="http://schemas.microsoft.com/office/word/2012/wordml" xmlns:w16cid="http://schemas.microsoft.com/office/word/2016/wordml/cid" xmlns:w16se="http://schemas.microsoft.com/office/word/2015/wordml/symex" xmlns:wpg="http://schemas.microsoft.com/office/word/2010/wordprocessingGroup" xmlns:wpi="http://schemas.microsoft.com/office/word/2010/wordprocessingInk" xmlns:wne="http://schemas.microsoft.com/office/word/2006/wordml" xmlns:wps="http://schemas.microsoft.com/office/word/2010/wordprocessingShape" mc:Ignorable="w14 w15 w16se w16cid wp14">
+<w:numbering xmlns:wpc="http://schemas.microsoft.com/office/word/2010/wordprocessingCanvas" xmlns:cx="http://schemas.microsoft.com/office/drawing/2014/chartex" xmlns:cx1="http://schemas.microsoft.com/office/drawing/2015/9/8/chartex" xmlns:mc="http://schemas.openxmlformats.org/markup-compatibility/2006" xmlns:o="urn:schemas-microsoft-com:office:office" xmlns:r="http://schemas.openxmlformats.org/officeDocument/2006/relationships" xmlns:m="http://schemas.openxmlformats.org/officeDocument/2006/math" xmlns:v="urn:schemas-microsoft-com:vml" xmlns:wp14="http://schemas.microsoft.com/office/word/2010/wordprocessingDrawing" xmlns:wp="http://schemas.openxmlformats.org/drawingml/2006/wordprocessingDrawing" xmlns:w10="urn:schemas-microsoft-com:office:word" xmlns:w="http://schemas.openxmlformats.org/wordprocessingml/2006/main" xmlns:w14="http://schemas.microsoft.com/office/word/2010/wordml" xmlns:w15="http://schemas.microsoft.com/office/word/2012/wordml" xmlns:w16se="http://schemas.microsoft.com/office/word/2015/wordml/symex" xmlns:wpg="http://schemas.microsoft.com/office/word/2010/wordprocessingGroup" xmlns:wpi="http://schemas.microsoft.com/office/word/2010/wordprocessingInk" xmlns:wne="http://schemas.microsoft.com/office/word/2006/wordml" xmlns:wps="http://schemas.microsoft.com/office/word/2010/wordprocessingShape" mc:Ignorable="w14 w15 w16se wp14">
   <w:abstractNum w:abstractNumId="0" w15:restartNumberingAfterBreak="0">
     <w:nsid w:val="00A90DF4"/>
     <w:multiLevelType w:val="hybridMultilevel"/>
@@ -4352,7 +3653,7 @@
     <w:lvl w:ilvl="0">
       <w:start w:val="1"/>
       <w:numFmt w:val="decimal"/>
-      <w:pStyle w:val="Heading1"/>
+      <w:pStyle w:val="Ttulo1"/>
       <w:lvlText w:val="%1"/>
       <w:lvlJc w:val="left"/>
       <w:pPr>
@@ -6863,7 +6164,7 @@
 </file>
 
 <file path=word/styles.xml><?xml version="1.0" encoding="utf-8"?>
-<w:styles xmlns:mc="http://schemas.openxmlformats.org/markup-compatibility/2006" xmlns:r="http://schemas.openxmlformats.org/officeDocument/2006/relationships" xmlns:w="http://schemas.openxmlformats.org/wordprocessingml/2006/main" xmlns:w14="http://schemas.microsoft.com/office/word/2010/wordml" xmlns:w15="http://schemas.microsoft.com/office/word/2012/wordml" xmlns:w16cid="http://schemas.microsoft.com/office/word/2016/wordml/cid" xmlns:w16se="http://schemas.microsoft.com/office/word/2015/wordml/symex" mc:Ignorable="w14 w15 w16se w16cid">
+<w:styles xmlns:mc="http://schemas.openxmlformats.org/markup-compatibility/2006" xmlns:r="http://schemas.openxmlformats.org/officeDocument/2006/relationships" xmlns:w="http://schemas.openxmlformats.org/wordprocessingml/2006/main" xmlns:w14="http://schemas.microsoft.com/office/word/2010/wordml" xmlns:w15="http://schemas.microsoft.com/office/word/2012/wordml" xmlns:w16se="http://schemas.microsoft.com/office/word/2015/wordml/symex" mc:Ignorable="w14 w15 w16se">
   <w:docDefaults>
     <w:rPrDefault>
       <w:rPr>
@@ -6879,7 +6180,7 @@
       </w:pPr>
     </w:pPrDefault>
   </w:docDefaults>
-  <w:latentStyles w:defLockedState="0" w:defUIPriority="99" w:defSemiHidden="0" w:defUnhideWhenUsed="0" w:defQFormat="0" w:count="376">
+  <w:latentStyles w:defLockedState="0" w:defUIPriority="99" w:defSemiHidden="0" w:defUnhideWhenUsed="0" w:defQFormat="0" w:count="371">
     <w:lsdException w:name="Normal" w:uiPriority="0" w:qFormat="1"/>
     <w:lsdException w:name="heading 1" w:uiPriority="9" w:qFormat="1"/>
     <w:lsdException w:name="heading 2" w:semiHidden="1" w:uiPriority="9" w:unhideWhenUsed="1" w:qFormat="1"/>
@@ -7034,7 +6335,7 @@
     <w:lsdException w:name="Table Web 2" w:semiHidden="1" w:unhideWhenUsed="1"/>
     <w:lsdException w:name="Table Web 3" w:semiHidden="1" w:unhideWhenUsed="1"/>
     <w:lsdException w:name="Balloon Text" w:semiHidden="1" w:unhideWhenUsed="1"/>
-    <w:lsdException w:name="Table Grid" w:semiHidden="1" w:uiPriority="39" w:unhideWhenUsed="1"/>
+    <w:lsdException w:name="Table Grid" w:uiPriority="39"/>
     <w:lsdException w:name="Table Theme" w:semiHidden="1" w:unhideWhenUsed="1"/>
     <w:lsdException w:name="Placeholder Text" w:semiHidden="1"/>
     <w:lsdException w:name="No Spacing" w:uiPriority="1" w:qFormat="1"/>
@@ -7251,11 +6552,6 @@
     <w:lsdException w:name="List Table 5 Dark Accent 6" w:uiPriority="50"/>
     <w:lsdException w:name="List Table 6 Colorful Accent 6" w:uiPriority="51"/>
     <w:lsdException w:name="List Table 7 Colorful Accent 6" w:uiPriority="52"/>
-    <w:lsdException w:name="Mention" w:semiHidden="1" w:unhideWhenUsed="1"/>
-    <w:lsdException w:name="Smart Hyperlink" w:semiHidden="1" w:unhideWhenUsed="1"/>
-    <w:lsdException w:name="Hashtag" w:semiHidden="1" w:unhideWhenUsed="1"/>
-    <w:lsdException w:name="Unresolved Mention" w:semiHidden="1" w:unhideWhenUsed="1"/>
-    <w:lsdException w:name="Smart Link" w:semiHidden="1" w:unhideWhenUsed="1"/>
   </w:latentStyles>
   <w:style w:type="paragraph" w:default="1" w:styleId="Normal">
     <w:name w:val="Normal"/>
@@ -7272,11 +6568,11 @@
       <w:szCs w:val="24"/>
     </w:rPr>
   </w:style>
-  <w:style w:type="paragraph" w:styleId="Heading1">
+  <w:style w:type="paragraph" w:styleId="Ttulo1">
     <w:name w:val="heading 1"/>
     <w:basedOn w:val="Normal"/>
     <w:next w:val="Normal"/>
-    <w:link w:val="Heading1Char"/>
+    <w:link w:val="Ttulo1Char"/>
     <w:uiPriority w:val="9"/>
     <w:qFormat/>
     <w:rsid w:val="007020FA"/>
@@ -7297,11 +6593,11 @@
       <w:szCs w:val="32"/>
     </w:rPr>
   </w:style>
-  <w:style w:type="paragraph" w:styleId="Heading2">
+  <w:style w:type="paragraph" w:styleId="Ttulo2">
     <w:name w:val="heading 2"/>
     <w:basedOn w:val="Normal"/>
     <w:next w:val="Normal"/>
-    <w:link w:val="Heading2Char"/>
+    <w:link w:val="Ttulo2Char"/>
     <w:uiPriority w:val="9"/>
     <w:unhideWhenUsed/>
     <w:qFormat/>
@@ -7319,11 +6615,11 @@
       <w:szCs w:val="26"/>
     </w:rPr>
   </w:style>
-  <w:style w:type="paragraph" w:styleId="Heading3">
+  <w:style w:type="paragraph" w:styleId="Ttulo3">
     <w:name w:val="heading 3"/>
     <w:basedOn w:val="Normal"/>
     <w:next w:val="Normal"/>
-    <w:link w:val="Heading3Char"/>
+    <w:link w:val="Ttulo3Char"/>
     <w:uiPriority w:val="9"/>
     <w:unhideWhenUsed/>
     <w:qFormat/>
@@ -7339,13 +6635,13 @@
       <w:color w:val="1F3763" w:themeColor="accent1" w:themeShade="7F"/>
     </w:rPr>
   </w:style>
-  <w:style w:type="character" w:default="1" w:styleId="DefaultParagraphFont">
+  <w:style w:type="character" w:default="1" w:styleId="Fontepargpadro">
     <w:name w:val="Default Paragraph Font"/>
     <w:uiPriority w:val="1"/>
     <w:semiHidden/>
     <w:unhideWhenUsed/>
   </w:style>
-  <w:style w:type="table" w:default="1" w:styleId="TableNormal">
+  <w:style w:type="table" w:default="1" w:styleId="Tabelanormal">
     <w:name w:val="Normal Table"/>
     <w:uiPriority w:val="99"/>
     <w:semiHidden/>
@@ -7360,16 +6656,16 @@
       </w:tblCellMar>
     </w:tblPr>
   </w:style>
-  <w:style w:type="numbering" w:default="1" w:styleId="NoList">
+  <w:style w:type="numbering" w:default="1" w:styleId="Semlista">
     <w:name w:val="No List"/>
     <w:uiPriority w:val="99"/>
     <w:semiHidden/>
     <w:unhideWhenUsed/>
   </w:style>
-  <w:style w:type="character" w:customStyle="1" w:styleId="Heading1Char">
-    <w:name w:val="Heading 1 Char"/>
-    <w:basedOn w:val="DefaultParagraphFont"/>
-    <w:link w:val="Heading1"/>
+  <w:style w:type="character" w:customStyle="1" w:styleId="Ttulo1Char">
+    <w:name w:val="Título 1 Char"/>
+    <w:basedOn w:val="Fontepargpadro"/>
+    <w:link w:val="Ttulo1"/>
     <w:uiPriority w:val="9"/>
     <w:rsid w:val="007020FA"/>
     <w:rPr>
@@ -7380,9 +6676,9 @@
       <w:szCs w:val="32"/>
     </w:rPr>
   </w:style>
-  <w:style w:type="paragraph" w:styleId="TOCHeading">
+  <w:style w:type="paragraph" w:styleId="CabealhodoSumrio">
     <w:name w:val="TOC Heading"/>
-    <w:basedOn w:val="Heading1"/>
+    <w:basedOn w:val="Ttulo1"/>
     <w:next w:val="Normal"/>
     <w:uiPriority w:val="39"/>
     <w:unhideWhenUsed/>
@@ -7395,7 +6691,7 @@
       <w:lang w:eastAsia="pt-BR"/>
     </w:rPr>
   </w:style>
-  <w:style w:type="paragraph" w:styleId="ListParagraph">
+  <w:style w:type="paragraph" w:styleId="PargrafodaLista">
     <w:name w:val="List Paragraph"/>
     <w:basedOn w:val="Normal"/>
     <w:uiPriority w:val="34"/>
@@ -7406,11 +6702,11 @@
       <w:contextualSpacing/>
     </w:pPr>
   </w:style>
-  <w:style w:type="paragraph" w:styleId="TOC1">
+  <w:style w:type="paragraph" w:styleId="Sumrio1">
     <w:name w:val="toc 1"/>
     <w:basedOn w:val="Normal"/>
     <w:next w:val="Normal"/>
-    <w:link w:val="TOC1Char"/>
+    <w:link w:val="Sumrio1Char"/>
     <w:autoRedefine/>
     <w:uiPriority w:val="39"/>
     <w:unhideWhenUsed/>
@@ -7425,7 +6721,7 @@
   </w:style>
   <w:style w:type="character" w:styleId="Hyperlink">
     <w:name w:val="Hyperlink"/>
-    <w:basedOn w:val="DefaultParagraphFont"/>
+    <w:basedOn w:val="Fontepargpadro"/>
     <w:uiPriority w:val="99"/>
     <w:unhideWhenUsed/>
     <w:rsid w:val="00731795"/>
@@ -7434,9 +6730,9 @@
       <w:u w:val="single"/>
     </w:rPr>
   </w:style>
-  <w:style w:type="character" w:styleId="Strong">
+  <w:style w:type="character" w:styleId="Forte">
     <w:name w:val="Strong"/>
-    <w:basedOn w:val="DefaultParagraphFont"/>
+    <w:basedOn w:val="Fontepargpadro"/>
     <w:uiPriority w:val="22"/>
     <w:qFormat/>
     <w:rsid w:val="004D1283"/>
@@ -7445,7 +6741,7 @@
       <w:bCs/>
     </w:rPr>
   </w:style>
-  <w:style w:type="paragraph" w:styleId="Bibliography">
+  <w:style w:type="paragraph" w:styleId="Bibliografia">
     <w:name w:val="Bibliography"/>
     <w:basedOn w:val="Normal"/>
     <w:next w:val="Normal"/>
@@ -7458,9 +6754,9 @@
       <w:lang w:eastAsia="pt-BR"/>
     </w:rPr>
   </w:style>
-  <w:style w:type="table" w:styleId="TableGrid">
+  <w:style w:type="table" w:styleId="Tabelacomgrade">
     <w:name w:val="Table Grid"/>
-    <w:basedOn w:val="TableNormal"/>
+    <w:basedOn w:val="Tabelanormal"/>
     <w:uiPriority w:val="39"/>
     <w:rsid w:val="00351AD3"/>
     <w:pPr>
@@ -7477,9 +6773,9 @@
       </w:tblBorders>
     </w:tblPr>
   </w:style>
-  <w:style w:type="character" w:styleId="FollowedHyperlink">
+  <w:style w:type="character" w:styleId="HiperlinkVisitado">
     <w:name w:val="FollowedHyperlink"/>
-    <w:basedOn w:val="DefaultParagraphFont"/>
+    <w:basedOn w:val="Fontepargpadro"/>
     <w:uiPriority w:val="99"/>
     <w:semiHidden/>
     <w:unhideWhenUsed/>
@@ -7491,7 +6787,7 @@
   </w:style>
   <w:style w:type="paragraph" w:customStyle="1" w:styleId="Summary">
     <w:name w:val="Summary"/>
-    <w:basedOn w:val="TOC1"/>
+    <w:basedOn w:val="Sumrio1"/>
     <w:link w:val="SummaryChar"/>
     <w:qFormat/>
     <w:rsid w:val="00CB224A"/>
@@ -7506,10 +6802,10 @@
       <w:noProof/>
     </w:rPr>
   </w:style>
-  <w:style w:type="character" w:customStyle="1" w:styleId="TOC1Char">
-    <w:name w:val="TOC 1 Char"/>
-    <w:basedOn w:val="DefaultParagraphFont"/>
-    <w:link w:val="TOC1"/>
+  <w:style w:type="character" w:customStyle="1" w:styleId="Sumrio1Char">
+    <w:name w:val="Sumário 1 Char"/>
+    <w:basedOn w:val="Fontepargpadro"/>
+    <w:link w:val="Sumrio1"/>
     <w:uiPriority w:val="39"/>
     <w:rsid w:val="00CB224A"/>
     <w:rPr>
@@ -7520,7 +6816,7 @@
   </w:style>
   <w:style w:type="character" w:customStyle="1" w:styleId="SummaryChar">
     <w:name w:val="Summary Char"/>
-    <w:basedOn w:val="TOC1Char"/>
+    <w:basedOn w:val="Sumrio1Char"/>
     <w:link w:val="Summary"/>
     <w:rsid w:val="00CB224A"/>
     <w:rPr>
@@ -7530,9 +6826,9 @@
       <w:szCs w:val="24"/>
     </w:rPr>
   </w:style>
-  <w:style w:type="character" w:styleId="CommentReference">
+  <w:style w:type="character" w:styleId="Refdecomentrio">
     <w:name w:val="annotation reference"/>
-    <w:basedOn w:val="DefaultParagraphFont"/>
+    <w:basedOn w:val="Fontepargpadro"/>
     <w:uiPriority w:val="99"/>
     <w:semiHidden/>
     <w:unhideWhenUsed/>
@@ -7542,10 +6838,10 @@
       <w:szCs w:val="16"/>
     </w:rPr>
   </w:style>
-  <w:style w:type="paragraph" w:styleId="CommentText">
+  <w:style w:type="paragraph" w:styleId="Textodecomentrio">
     <w:name w:val="annotation text"/>
     <w:basedOn w:val="Normal"/>
-    <w:link w:val="CommentTextChar"/>
+    <w:link w:val="TextodecomentrioChar"/>
     <w:uiPriority w:val="99"/>
     <w:semiHidden/>
     <w:unhideWhenUsed/>
@@ -7558,10 +6854,10 @@
       <w:szCs w:val="20"/>
     </w:rPr>
   </w:style>
-  <w:style w:type="character" w:customStyle="1" w:styleId="CommentTextChar">
-    <w:name w:val="Comment Text Char"/>
-    <w:basedOn w:val="DefaultParagraphFont"/>
-    <w:link w:val="CommentText"/>
+  <w:style w:type="character" w:customStyle="1" w:styleId="TextodecomentrioChar">
+    <w:name w:val="Texto de comentário Char"/>
+    <w:basedOn w:val="Fontepargpadro"/>
+    <w:link w:val="Textodecomentrio"/>
     <w:uiPriority w:val="99"/>
     <w:semiHidden/>
     <w:rsid w:val="00B34F0A"/>
@@ -7571,11 +6867,11 @@
       <w:szCs w:val="20"/>
     </w:rPr>
   </w:style>
-  <w:style w:type="paragraph" w:styleId="CommentSubject">
+  <w:style w:type="paragraph" w:styleId="Assuntodocomentrio">
     <w:name w:val="annotation subject"/>
-    <w:basedOn w:val="CommentText"/>
-    <w:next w:val="CommentText"/>
-    <w:link w:val="CommentSubjectChar"/>
+    <w:basedOn w:val="Textodecomentrio"/>
+    <w:next w:val="Textodecomentrio"/>
+    <w:link w:val="AssuntodocomentrioChar"/>
     <w:uiPriority w:val="99"/>
     <w:semiHidden/>
     <w:unhideWhenUsed/>
@@ -7585,10 +6881,10 @@
       <w:bCs/>
     </w:rPr>
   </w:style>
-  <w:style w:type="character" w:customStyle="1" w:styleId="CommentSubjectChar">
-    <w:name w:val="Comment Subject Char"/>
-    <w:basedOn w:val="CommentTextChar"/>
-    <w:link w:val="CommentSubject"/>
+  <w:style w:type="character" w:customStyle="1" w:styleId="AssuntodocomentrioChar">
+    <w:name w:val="Assunto do comentário Char"/>
+    <w:basedOn w:val="TextodecomentrioChar"/>
+    <w:link w:val="Assuntodocomentrio"/>
     <w:uiPriority w:val="99"/>
     <w:semiHidden/>
     <w:rsid w:val="00B34F0A"/>
@@ -7600,10 +6896,10 @@
       <w:szCs w:val="20"/>
     </w:rPr>
   </w:style>
-  <w:style w:type="paragraph" w:styleId="BalloonText">
+  <w:style w:type="paragraph" w:styleId="Textodebalo">
     <w:name w:val="Balloon Text"/>
     <w:basedOn w:val="Normal"/>
-    <w:link w:val="BalloonTextChar"/>
+    <w:link w:val="TextodebaloChar"/>
     <w:uiPriority w:val="99"/>
     <w:semiHidden/>
     <w:unhideWhenUsed/>
@@ -7617,10 +6913,10 @@
       <w:szCs w:val="18"/>
     </w:rPr>
   </w:style>
-  <w:style w:type="character" w:customStyle="1" w:styleId="BalloonTextChar">
-    <w:name w:val="Balloon Text Char"/>
-    <w:basedOn w:val="DefaultParagraphFont"/>
-    <w:link w:val="BalloonText"/>
+  <w:style w:type="character" w:customStyle="1" w:styleId="TextodebaloChar">
+    <w:name w:val="Texto de balão Char"/>
+    <w:basedOn w:val="Fontepargpadro"/>
+    <w:link w:val="Textodebalo"/>
     <w:uiPriority w:val="99"/>
     <w:semiHidden/>
     <w:rsid w:val="00B34F0A"/>
@@ -7630,7 +6926,7 @@
       <w:szCs w:val="18"/>
     </w:rPr>
   </w:style>
-  <w:style w:type="paragraph" w:styleId="NoSpacing">
+  <w:style w:type="paragraph" w:styleId="SemEspaamento">
     <w:name w:val="No Spacing"/>
     <w:uiPriority w:val="1"/>
     <w:qFormat/>
@@ -7648,18 +6944,18 @@
   </w:style>
   <w:style w:type="character" w:customStyle="1" w:styleId="uiqtextrenderedqtext">
     <w:name w:val="ui_qtext_rendered_qtext"/>
-    <w:basedOn w:val="DefaultParagraphFont"/>
+    <w:basedOn w:val="Fontepargpadro"/>
     <w:rsid w:val="00C92A3B"/>
   </w:style>
   <w:style w:type="character" w:customStyle="1" w:styleId="qlinkcontainer">
     <w:name w:val="qlink_container"/>
-    <w:basedOn w:val="DefaultParagraphFont"/>
+    <w:basedOn w:val="Fontepargpadro"/>
     <w:rsid w:val="006A134B"/>
   </w:style>
-  <w:style w:type="paragraph" w:styleId="Header">
+  <w:style w:type="paragraph" w:styleId="Cabealho">
     <w:name w:val="header"/>
     <w:basedOn w:val="Normal"/>
-    <w:link w:val="HeaderChar"/>
+    <w:link w:val="CabealhoChar"/>
     <w:uiPriority w:val="99"/>
     <w:unhideWhenUsed/>
     <w:rsid w:val="00934F80"/>
@@ -7671,10 +6967,10 @@
       <w:spacing w:line="240" w:lineRule="auto"/>
     </w:pPr>
   </w:style>
-  <w:style w:type="character" w:customStyle="1" w:styleId="HeaderChar">
-    <w:name w:val="Header Char"/>
-    <w:basedOn w:val="DefaultParagraphFont"/>
-    <w:link w:val="Header"/>
+  <w:style w:type="character" w:customStyle="1" w:styleId="CabealhoChar">
+    <w:name w:val="Cabeçalho Char"/>
+    <w:basedOn w:val="Fontepargpadro"/>
+    <w:link w:val="Cabealho"/>
     <w:uiPriority w:val="99"/>
     <w:rsid w:val="00934F80"/>
     <w:rPr>
@@ -7683,10 +6979,10 @@
       <w:szCs w:val="24"/>
     </w:rPr>
   </w:style>
-  <w:style w:type="paragraph" w:styleId="Footer">
+  <w:style w:type="paragraph" w:styleId="Rodap">
     <w:name w:val="footer"/>
     <w:basedOn w:val="Normal"/>
-    <w:link w:val="FooterChar"/>
+    <w:link w:val="RodapChar"/>
     <w:uiPriority w:val="99"/>
     <w:unhideWhenUsed/>
     <w:rsid w:val="00934F80"/>
@@ -7698,10 +6994,10 @@
       <w:spacing w:line="240" w:lineRule="auto"/>
     </w:pPr>
   </w:style>
-  <w:style w:type="character" w:customStyle="1" w:styleId="FooterChar">
-    <w:name w:val="Footer Char"/>
-    <w:basedOn w:val="DefaultParagraphFont"/>
-    <w:link w:val="Footer"/>
+  <w:style w:type="character" w:customStyle="1" w:styleId="RodapChar">
+    <w:name w:val="Rodapé Char"/>
+    <w:basedOn w:val="Fontepargpadro"/>
+    <w:link w:val="Rodap"/>
     <w:uiPriority w:val="99"/>
     <w:rsid w:val="00934F80"/>
     <w:rPr>
@@ -7710,10 +7006,10 @@
       <w:szCs w:val="24"/>
     </w:rPr>
   </w:style>
-  <w:style w:type="character" w:customStyle="1" w:styleId="Heading2Char">
-    <w:name w:val="Heading 2 Char"/>
-    <w:basedOn w:val="DefaultParagraphFont"/>
-    <w:link w:val="Heading2"/>
+  <w:style w:type="character" w:customStyle="1" w:styleId="Ttulo2Char">
+    <w:name w:val="Título 2 Char"/>
+    <w:basedOn w:val="Fontepargpadro"/>
+    <w:link w:val="Ttulo2"/>
     <w:uiPriority w:val="9"/>
     <w:rsid w:val="001435A3"/>
     <w:rPr>
@@ -7723,10 +7019,10 @@
       <w:szCs w:val="26"/>
     </w:rPr>
   </w:style>
-  <w:style w:type="character" w:customStyle="1" w:styleId="Heading3Char">
-    <w:name w:val="Heading 3 Char"/>
-    <w:basedOn w:val="DefaultParagraphFont"/>
-    <w:link w:val="Heading3"/>
+  <w:style w:type="character" w:customStyle="1" w:styleId="Ttulo3Char">
+    <w:name w:val="Título 3 Char"/>
+    <w:basedOn w:val="Fontepargpadro"/>
+    <w:link w:val="Ttulo3"/>
     <w:uiPriority w:val="9"/>
     <w:rsid w:val="001435A3"/>
     <w:rPr>
@@ -7761,7 +7057,7 @@
   </w:style>
   <w:style w:type="character" w:customStyle="1" w:styleId="CdigoChar">
     <w:name w:val="Código Char"/>
-    <w:basedOn w:val="DefaultParagraphFont"/>
+    <w:basedOn w:val="Fontepargpadro"/>
     <w:link w:val="Cdigo"/>
     <w:rsid w:val="00C92E19"/>
     <w:rPr>
@@ -8059,7 +7355,7 @@
 </file>
 
 <file path=customXml/itemProps1.xml><?xml version="1.0" encoding="utf-8"?>
-<ds:datastoreItem xmlns:ds="http://schemas.openxmlformats.org/officeDocument/2006/customXml" ds:itemID="{1D379E0C-BD7C-4D66-9BE6-D1708E8A14D7}">
+<ds:datastoreItem xmlns:ds="http://schemas.openxmlformats.org/officeDocument/2006/customXml" ds:itemID="{D57561D4-31D2-4921-AA25-38A90FA20974}">
   <ds:schemaRefs>
     <ds:schemaRef ds:uri="http://schemas.openxmlformats.org/officeDocument/2006/bibliography"/>
   </ds:schemaRefs>

</xml_diff>